<commit_message>
Add User cases 2.3.7, 2.3.8 e 2.3.9
</commit_message>
<xml_diff>
--- a/Goals, Stakeholders, Use Cases and Scenarios_ptZ.docx
+++ b/Goals, Stakeholders, Use Cases and Scenarios_ptZ.docx
@@ -785,14 +785,27 @@
       <w:r>
         <w:t xml:space="preserve">Figure </w:t>
       </w:r>
-      <w:fldSimple w:instr=" SEQ Figure \* ARABIC ">
-        <w:r>
-          <w:rPr>
-            <w:noProof/>
-          </w:rPr>
-          <w:t>1</w:t>
-        </w:r>
-      </w:fldSimple>
+      <w:r>
+        <w:fldChar w:fldCharType="begin"/>
+      </w:r>
+      <w:r>
+        <w:instrText xml:space="preserve"> SEQ Figure \* ARABIC </w:instrText>
+      </w:r>
+      <w:r>
+        <w:fldChar w:fldCharType="separate"/>
+      </w:r>
+      <w:r>
+        <w:rPr>
+          <w:noProof/>
+        </w:rPr>
+        <w:t>1</w:t>
+      </w:r>
+      <w:r>
+        <w:rPr>
+          <w:noProof/>
+        </w:rPr>
+        <w:fldChar w:fldCharType="end"/>
+      </w:r>
       <w:r>
         <w:t xml:space="preserve"> - System Environment</w:t>
       </w:r>
@@ -2771,7 +2784,6 @@
         <w:rPr>
           <w:sz w:val="32"/>
         </w:rPr>
-        <w:lastRenderedPageBreak/>
         <w:t>2.3</w:t>
       </w:r>
       <w:r>
@@ -2933,6 +2945,826 @@
     </w:p>
     <w:p>
       <w:pPr>
+        <w:pStyle w:val="Heading4"/>
+      </w:pPr>
+      <w:bookmarkStart w:id="21" w:name="_Toc7748763114"/>
+      <w:r>
+        <w:rPr>
+          <w:b w:val="0"/>
+          <w:sz w:val="24"/>
+        </w:rPr>
+        <w:t xml:space="preserve">Use case: </w:t>
+      </w:r>
+      <w:r>
+        <w:rPr>
+          <w:sz w:val="24"/>
+        </w:rPr>
+        <w:t xml:space="preserve"> </w:t>
+      </w:r>
+      <w:bookmarkEnd w:id="21"/>
+      <w:r>
+        <w:rPr>
+          <w:sz w:val="24"/>
+        </w:rPr>
+        <w:t>The admin can delegate administrative powers to another user.</w:t>
+      </w:r>
+      <w:r>
+        <w:fldChar w:fldCharType="begin"/>
+      </w:r>
+      <w:r>
+        <w:instrText>XE "Article: : "</w:instrText>
+      </w:r>
+      <w:r>
+        <w:fldChar w:fldCharType="end"/>
+      </w:r>
+    </w:p>
+    <w:p>
+      <w:r>
+        <w:rPr>
+          <w:b/>
+          <w:sz w:val="24"/>
+        </w:rPr>
+        <w:t>Diagram:</w:t>
+      </w:r>
+      <w:r>
+        <w:rPr>
+          <w:sz w:val="32"/>
+          <w:lang w:eastAsia="pt-PT"/>
+        </w:rPr>
+        <w:t xml:space="preserve"> </w:t>
+      </w:r>
+    </w:p>
+    <w:p>
+      <w:pPr>
+        <w:rPr>
+          <w:sz w:val="32"/>
+          <w:lang w:eastAsia="pt-PT"/>
+        </w:rPr>
+      </w:pPr>
+      <w:r>
+        <w:rPr>
+          <w:noProof/>
+          <w:lang w:val="pt-PT" w:eastAsia="pt-PT"/>
+        </w:rPr>
+        <w:lastRenderedPageBreak/>
+        <w:drawing>
+          <wp:inline distT="0" distB="0" distL="0" distR="0" wp14:anchorId="147BA81B" wp14:editId="2CEE4BF1">
+            <wp:extent cx="3857190" cy="1427871"/>
+            <wp:effectExtent l="0" t="0" r="0" b="1270"/>
+            <wp:docPr id="1" name="Picture 1"/>
+            <wp:cNvGraphicFramePr>
+              <a:graphicFrameLocks xmlns:a="http://schemas.openxmlformats.org/drawingml/2006/main" noChangeAspect="1"/>
+            </wp:cNvGraphicFramePr>
+            <a:graphic xmlns:a="http://schemas.openxmlformats.org/drawingml/2006/main">
+              <a:graphicData uri="http://schemas.openxmlformats.org/drawingml/2006/picture">
+                <pic:pic xmlns:pic="http://schemas.openxmlformats.org/drawingml/2006/picture">
+                  <pic:nvPicPr>
+                    <pic:cNvPr id="1" name=""/>
+                    <pic:cNvPicPr/>
+                  </pic:nvPicPr>
+                  <pic:blipFill>
+                    <a:blip r:embed="rId8"/>
+                    <a:stretch>
+                      <a:fillRect/>
+                    </a:stretch>
+                  </pic:blipFill>
+                  <pic:spPr>
+                    <a:xfrm>
+                      <a:off x="0" y="0"/>
+                      <a:ext cx="3889334" cy="1439770"/>
+                    </a:xfrm>
+                    <a:prstGeom prst="rect">
+                      <a:avLst/>
+                    </a:prstGeom>
+                  </pic:spPr>
+                </pic:pic>
+              </a:graphicData>
+            </a:graphic>
+          </wp:inline>
+        </w:drawing>
+      </w:r>
+    </w:p>
+    <w:p>
+      <w:pPr>
+        <w:rPr>
+          <w:sz w:val="32"/>
+          <w:lang w:eastAsia="pt-PT"/>
+        </w:rPr>
+      </w:pPr>
+    </w:p>
+    <w:p>
+      <w:r>
+        <w:rPr>
+          <w:b/>
+          <w:sz w:val="24"/>
+        </w:rPr>
+        <w:t>Brief Description</w:t>
+      </w:r>
+    </w:p>
+    <w:p>
+      <w:pPr>
+        <w:pStyle w:val="Heading4"/>
+        <w:rPr>
+          <w:b w:val="0"/>
+          <w:sz w:val="24"/>
+        </w:rPr>
+      </w:pPr>
+      <w:r>
+        <w:rPr>
+          <w:b w:val="0"/>
+          <w:sz w:val="24"/>
+        </w:rPr>
+        <w:t xml:space="preserve">The administrator can access an event ad add permissions to other users. </w:t>
+      </w:r>
+      <w:r>
+        <w:rPr>
+          <w:b w:val="0"/>
+          <w:sz w:val="24"/>
+        </w:rPr>
+        <w:t>These users</w:t>
+      </w:r>
+      <w:r>
+        <w:rPr>
+          <w:b w:val="0"/>
+          <w:sz w:val="24"/>
+        </w:rPr>
+        <w:t xml:space="preserve"> can now publish stats and change teams.</w:t>
+      </w:r>
+    </w:p>
+    <w:p/>
+    <w:tbl>
+      <w:tblPr>
+        <w:tblpPr w:leftFromText="141" w:rightFromText="141" w:vertAnchor="text" w:horzAnchor="margin" w:tblpY="157"/>
+        <w:tblW w:w="9360" w:type="dxa"/>
+        <w:tblBorders>
+          <w:top w:val="single" w:sz="4" w:space="0" w:color="00000A"/>
+          <w:left w:val="single" w:sz="4" w:space="0" w:color="00000A"/>
+          <w:bottom w:val="single" w:sz="4" w:space="0" w:color="00000A"/>
+          <w:right w:val="single" w:sz="4" w:space="0" w:color="00000A"/>
+          <w:insideH w:val="single" w:sz="4" w:space="0" w:color="00000A"/>
+          <w:insideV w:val="single" w:sz="4" w:space="0" w:color="00000A"/>
+        </w:tblBorders>
+        <w:tblCellMar>
+          <w:left w:w="98" w:type="dxa"/>
+        </w:tblCellMar>
+        <w:tblLook w:val="0000" w:firstRow="0" w:lastRow="0" w:firstColumn="0" w:lastColumn="0" w:noHBand="0" w:noVBand="0"/>
+      </w:tblPr>
+      <w:tblGrid>
+        <w:gridCol w:w="2313"/>
+        <w:gridCol w:w="7047"/>
+      </w:tblGrid>
+      <w:tr>
+        <w:trPr>
+          <w:trHeight w:val="270"/>
+        </w:trPr>
+        <w:tc>
+          <w:tcPr>
+            <w:tcW w:w="2313" w:type="dxa"/>
+            <w:tcBorders>
+              <w:top w:val="single" w:sz="4" w:space="0" w:color="00000A"/>
+              <w:left w:val="single" w:sz="4" w:space="0" w:color="00000A"/>
+              <w:bottom w:val="single" w:sz="4" w:space="0" w:color="00000A"/>
+              <w:right w:val="single" w:sz="4" w:space="0" w:color="00000A"/>
+            </w:tcBorders>
+            <w:shd w:val="clear" w:color="auto" w:fill="auto"/>
+            <w:tcMar>
+              <w:left w:w="98" w:type="dxa"/>
+            </w:tcMar>
+          </w:tcPr>
+          <w:p>
+            <w:pPr>
+              <w:tabs>
+                <w:tab w:val="left" w:pos="0"/>
+              </w:tabs>
+              <w:suppressAutoHyphens/>
+            </w:pPr>
+            <w:r>
+              <w:rPr>
+                <w:b/>
+                <w:sz w:val="24"/>
+              </w:rPr>
+              <w:t>Use Case Name</w:t>
+            </w:r>
+          </w:p>
+        </w:tc>
+        <w:tc>
+          <w:tcPr>
+            <w:tcW w:w="7047" w:type="dxa"/>
+            <w:tcBorders>
+              <w:top w:val="single" w:sz="4" w:space="0" w:color="00000A"/>
+              <w:left w:val="single" w:sz="4" w:space="0" w:color="00000A"/>
+              <w:bottom w:val="single" w:sz="4" w:space="0" w:color="00000A"/>
+              <w:right w:val="single" w:sz="4" w:space="0" w:color="00000A"/>
+            </w:tcBorders>
+            <w:shd w:val="clear" w:color="auto" w:fill="auto"/>
+            <w:tcMar>
+              <w:left w:w="98" w:type="dxa"/>
+            </w:tcMar>
+          </w:tcPr>
+          <w:p>
+            <w:pPr>
+              <w:tabs>
+                <w:tab w:val="left" w:pos="0"/>
+              </w:tabs>
+              <w:suppressAutoHyphens/>
+            </w:pPr>
+            <w:r>
+              <w:rPr>
+                <w:sz w:val="24"/>
+              </w:rPr>
+              <w:t>The admin can delegate administrative powers to another user.</w:t>
+            </w:r>
+          </w:p>
+        </w:tc>
+      </w:tr>
+      <w:tr>
+        <w:trPr>
+          <w:trHeight w:val="267"/>
+        </w:trPr>
+        <w:tc>
+          <w:tcPr>
+            <w:tcW w:w="2313" w:type="dxa"/>
+            <w:tcBorders>
+              <w:top w:val="single" w:sz="4" w:space="0" w:color="00000A"/>
+              <w:left w:val="single" w:sz="4" w:space="0" w:color="00000A"/>
+              <w:bottom w:val="single" w:sz="4" w:space="0" w:color="00000A"/>
+              <w:right w:val="single" w:sz="4" w:space="0" w:color="00000A"/>
+            </w:tcBorders>
+            <w:shd w:val="clear" w:color="auto" w:fill="auto"/>
+            <w:tcMar>
+              <w:left w:w="98" w:type="dxa"/>
+            </w:tcMar>
+          </w:tcPr>
+          <w:p>
+            <w:pPr>
+              <w:tabs>
+                <w:tab w:val="left" w:pos="0"/>
+              </w:tabs>
+              <w:suppressAutoHyphens/>
+            </w:pPr>
+            <w:proofErr w:type="spellStart"/>
+            <w:r>
+              <w:rPr>
+                <w:b/>
+                <w:sz w:val="24"/>
+              </w:rPr>
+              <w:t>XRef</w:t>
+            </w:r>
+            <w:proofErr w:type="spellEnd"/>
+          </w:p>
+        </w:tc>
+        <w:tc>
+          <w:tcPr>
+            <w:tcW w:w="7047" w:type="dxa"/>
+            <w:tcBorders>
+              <w:top w:val="single" w:sz="4" w:space="0" w:color="00000A"/>
+              <w:left w:val="single" w:sz="4" w:space="0" w:color="00000A"/>
+              <w:bottom w:val="single" w:sz="4" w:space="0" w:color="00000A"/>
+              <w:right w:val="single" w:sz="4" w:space="0" w:color="00000A"/>
+            </w:tcBorders>
+            <w:shd w:val="clear" w:color="auto" w:fill="auto"/>
+            <w:tcMar>
+              <w:left w:w="98" w:type="dxa"/>
+            </w:tcMar>
+          </w:tcPr>
+          <w:p>
+            <w:pPr>
+              <w:tabs>
+                <w:tab w:val="left" w:pos="0"/>
+              </w:tabs>
+              <w:suppressAutoHyphens/>
+            </w:pPr>
+            <w:r>
+              <w:rPr>
+                <w:sz w:val="24"/>
+              </w:rPr>
+              <w:t>Section 2.3.7</w:t>
+            </w:r>
+          </w:p>
+        </w:tc>
+      </w:tr>
+      <w:tr>
+        <w:trPr>
+          <w:trHeight w:val="257"/>
+        </w:trPr>
+        <w:tc>
+          <w:tcPr>
+            <w:tcW w:w="2313" w:type="dxa"/>
+            <w:tcBorders>
+              <w:top w:val="single" w:sz="4" w:space="0" w:color="00000A"/>
+              <w:left w:val="single" w:sz="4" w:space="0" w:color="00000A"/>
+              <w:bottom w:val="single" w:sz="4" w:space="0" w:color="00000A"/>
+              <w:right w:val="single" w:sz="4" w:space="0" w:color="00000A"/>
+            </w:tcBorders>
+            <w:shd w:val="clear" w:color="auto" w:fill="auto"/>
+            <w:tcMar>
+              <w:left w:w="98" w:type="dxa"/>
+            </w:tcMar>
+          </w:tcPr>
+          <w:p>
+            <w:pPr>
+              <w:tabs>
+                <w:tab w:val="left" w:pos="0"/>
+              </w:tabs>
+              <w:suppressAutoHyphens/>
+            </w:pPr>
+            <w:r>
+              <w:rPr>
+                <w:b/>
+                <w:sz w:val="24"/>
+              </w:rPr>
+              <w:t>Trigger</w:t>
+            </w:r>
+          </w:p>
+        </w:tc>
+        <w:tc>
+          <w:tcPr>
+            <w:tcW w:w="7047" w:type="dxa"/>
+            <w:tcBorders>
+              <w:top w:val="single" w:sz="4" w:space="0" w:color="00000A"/>
+              <w:left w:val="single" w:sz="4" w:space="0" w:color="00000A"/>
+              <w:bottom w:val="single" w:sz="4" w:space="0" w:color="00000A"/>
+              <w:right w:val="single" w:sz="4" w:space="0" w:color="00000A"/>
+            </w:tcBorders>
+            <w:shd w:val="clear" w:color="auto" w:fill="auto"/>
+            <w:tcMar>
+              <w:left w:w="98" w:type="dxa"/>
+            </w:tcMar>
+          </w:tcPr>
+          <w:p>
+            <w:pPr>
+              <w:tabs>
+                <w:tab w:val="left" w:pos="0"/>
+              </w:tabs>
+              <w:suppressAutoHyphens/>
+              <w:rPr>
+                <w:sz w:val="24"/>
+              </w:rPr>
+            </w:pPr>
+            <w:r>
+              <w:rPr>
+                <w:sz w:val="24"/>
+              </w:rPr>
+              <w:t>The administrator choose option “Change User permission” on event window.</w:t>
+            </w:r>
+          </w:p>
+        </w:tc>
+      </w:tr>
+      <w:tr>
+        <w:trPr>
+          <w:trHeight w:val="267"/>
+        </w:trPr>
+        <w:tc>
+          <w:tcPr>
+            <w:tcW w:w="2313" w:type="dxa"/>
+            <w:tcBorders>
+              <w:top w:val="single" w:sz="4" w:space="0" w:color="00000A"/>
+              <w:left w:val="single" w:sz="4" w:space="0" w:color="00000A"/>
+              <w:bottom w:val="single" w:sz="4" w:space="0" w:color="00000A"/>
+              <w:right w:val="single" w:sz="4" w:space="0" w:color="00000A"/>
+            </w:tcBorders>
+            <w:shd w:val="clear" w:color="auto" w:fill="auto"/>
+            <w:tcMar>
+              <w:left w:w="98" w:type="dxa"/>
+            </w:tcMar>
+          </w:tcPr>
+          <w:p>
+            <w:pPr>
+              <w:tabs>
+                <w:tab w:val="left" w:pos="0"/>
+              </w:tabs>
+              <w:suppressAutoHyphens/>
+            </w:pPr>
+            <w:r>
+              <w:rPr>
+                <w:b/>
+                <w:sz w:val="24"/>
+              </w:rPr>
+              <w:t>Precondition</w:t>
+            </w:r>
+          </w:p>
+        </w:tc>
+        <w:tc>
+          <w:tcPr>
+            <w:tcW w:w="7047" w:type="dxa"/>
+            <w:tcBorders>
+              <w:top w:val="single" w:sz="4" w:space="0" w:color="00000A"/>
+              <w:left w:val="single" w:sz="4" w:space="0" w:color="00000A"/>
+              <w:bottom w:val="single" w:sz="4" w:space="0" w:color="00000A"/>
+              <w:right w:val="single" w:sz="4" w:space="0" w:color="00000A"/>
+            </w:tcBorders>
+            <w:shd w:val="clear" w:color="auto" w:fill="auto"/>
+            <w:tcMar>
+              <w:left w:w="98" w:type="dxa"/>
+            </w:tcMar>
+          </w:tcPr>
+          <w:p>
+            <w:pPr>
+              <w:tabs>
+                <w:tab w:val="left" w:pos="0"/>
+              </w:tabs>
+              <w:suppressAutoHyphens/>
+            </w:pPr>
+            <w:r>
+              <w:rPr>
+                <w:sz w:val="24"/>
+              </w:rPr>
+              <w:t>The user is an administrator on event window.</w:t>
+            </w:r>
+          </w:p>
+        </w:tc>
+      </w:tr>
+      <w:tr>
+        <w:trPr>
+          <w:trHeight w:val="1442"/>
+        </w:trPr>
+        <w:tc>
+          <w:tcPr>
+            <w:tcW w:w="2313" w:type="dxa"/>
+            <w:tcBorders>
+              <w:top w:val="single" w:sz="4" w:space="0" w:color="00000A"/>
+              <w:left w:val="single" w:sz="4" w:space="0" w:color="00000A"/>
+              <w:bottom w:val="single" w:sz="4" w:space="0" w:color="00000A"/>
+              <w:right w:val="single" w:sz="4" w:space="0" w:color="00000A"/>
+            </w:tcBorders>
+            <w:shd w:val="clear" w:color="auto" w:fill="auto"/>
+            <w:tcMar>
+              <w:left w:w="98" w:type="dxa"/>
+            </w:tcMar>
+          </w:tcPr>
+          <w:p>
+            <w:pPr>
+              <w:tabs>
+                <w:tab w:val="left" w:pos="0"/>
+              </w:tabs>
+              <w:suppressAutoHyphens/>
+            </w:pPr>
+            <w:r>
+              <w:rPr>
+                <w:b/>
+                <w:sz w:val="24"/>
+              </w:rPr>
+              <w:t>Basic Path</w:t>
+            </w:r>
+          </w:p>
+        </w:tc>
+        <w:tc>
+          <w:tcPr>
+            <w:tcW w:w="7047" w:type="dxa"/>
+            <w:tcBorders>
+              <w:top w:val="single" w:sz="4" w:space="0" w:color="00000A"/>
+              <w:left w:val="single" w:sz="4" w:space="0" w:color="00000A"/>
+              <w:bottom w:val="single" w:sz="4" w:space="0" w:color="00000A"/>
+              <w:right w:val="single" w:sz="4" w:space="0" w:color="00000A"/>
+            </w:tcBorders>
+            <w:shd w:val="clear" w:color="auto" w:fill="auto"/>
+            <w:tcMar>
+              <w:left w:w="98" w:type="dxa"/>
+            </w:tcMar>
+          </w:tcPr>
+          <w:p>
+            <w:pPr>
+              <w:pStyle w:val="ListParagraph"/>
+              <w:numPr>
+                <w:ilvl w:val="0"/>
+                <w:numId w:val="43"/>
+              </w:numPr>
+              <w:rPr>
+                <w:spacing w:val="-3"/>
+                <w:sz w:val="24"/>
+              </w:rPr>
+            </w:pPr>
+            <w:r>
+              <w:rPr>
+                <w:spacing w:val="-3"/>
+                <w:sz w:val="24"/>
+              </w:rPr>
+              <w:t>The system show all participants on event</w:t>
+            </w:r>
+          </w:p>
+          <w:p>
+            <w:pPr>
+              <w:pStyle w:val="ListParagraph"/>
+              <w:numPr>
+                <w:ilvl w:val="0"/>
+                <w:numId w:val="43"/>
+              </w:numPr>
+              <w:rPr>
+                <w:spacing w:val="-3"/>
+                <w:sz w:val="24"/>
+              </w:rPr>
+            </w:pPr>
+            <w:r>
+              <w:rPr>
+                <w:spacing w:val="-3"/>
+                <w:sz w:val="24"/>
+              </w:rPr>
+              <w:t>The administrator chooses which users have now administrator rules.</w:t>
+            </w:r>
+          </w:p>
+          <w:p>
+            <w:pPr>
+              <w:pStyle w:val="ListParagraph"/>
+              <w:numPr>
+                <w:ilvl w:val="0"/>
+                <w:numId w:val="43"/>
+              </w:numPr>
+              <w:rPr>
+                <w:spacing w:val="-3"/>
+                <w:sz w:val="24"/>
+              </w:rPr>
+            </w:pPr>
+            <w:r>
+              <w:rPr>
+                <w:spacing w:val="-3"/>
+                <w:sz w:val="24"/>
+              </w:rPr>
+              <w:t>The user selects done.</w:t>
+            </w:r>
+          </w:p>
+          <w:p>
+            <w:pPr>
+              <w:pStyle w:val="ListParagraph"/>
+              <w:numPr>
+                <w:ilvl w:val="0"/>
+                <w:numId w:val="43"/>
+              </w:numPr>
+              <w:rPr>
+                <w:spacing w:val="-3"/>
+                <w:sz w:val="24"/>
+              </w:rPr>
+            </w:pPr>
+            <w:r>
+              <w:rPr>
+                <w:spacing w:val="-3"/>
+                <w:sz w:val="24"/>
+              </w:rPr>
+              <w:t>The system alters permissions of all selected users.</w:t>
+            </w:r>
+          </w:p>
+        </w:tc>
+      </w:tr>
+      <w:tr>
+        <w:trPr>
+          <w:trHeight w:val="240"/>
+        </w:trPr>
+        <w:tc>
+          <w:tcPr>
+            <w:tcW w:w="2313" w:type="dxa"/>
+            <w:tcBorders>
+              <w:top w:val="single" w:sz="4" w:space="0" w:color="00000A"/>
+              <w:left w:val="single" w:sz="4" w:space="0" w:color="00000A"/>
+              <w:bottom w:val="single" w:sz="4" w:space="0" w:color="00000A"/>
+              <w:right w:val="single" w:sz="4" w:space="0" w:color="00000A"/>
+            </w:tcBorders>
+            <w:shd w:val="clear" w:color="auto" w:fill="auto"/>
+            <w:tcMar>
+              <w:left w:w="98" w:type="dxa"/>
+            </w:tcMar>
+          </w:tcPr>
+          <w:p>
+            <w:pPr>
+              <w:tabs>
+                <w:tab w:val="left" w:pos="0"/>
+              </w:tabs>
+              <w:suppressAutoHyphens/>
+            </w:pPr>
+            <w:r>
+              <w:rPr>
+                <w:b/>
+                <w:sz w:val="24"/>
+              </w:rPr>
+              <w:t>Alternative Paths</w:t>
+            </w:r>
+          </w:p>
+        </w:tc>
+        <w:tc>
+          <w:tcPr>
+            <w:tcW w:w="7047" w:type="dxa"/>
+            <w:tcBorders>
+              <w:top w:val="single" w:sz="4" w:space="0" w:color="00000A"/>
+              <w:left w:val="single" w:sz="4" w:space="0" w:color="00000A"/>
+              <w:bottom w:val="single" w:sz="4" w:space="0" w:color="00000A"/>
+              <w:right w:val="single" w:sz="4" w:space="0" w:color="00000A"/>
+            </w:tcBorders>
+            <w:shd w:val="clear" w:color="auto" w:fill="auto"/>
+            <w:tcMar>
+              <w:left w:w="98" w:type="dxa"/>
+            </w:tcMar>
+          </w:tcPr>
+          <w:p>
+            <w:pPr>
+              <w:tabs>
+                <w:tab w:val="left" w:pos="0"/>
+              </w:tabs>
+              <w:suppressAutoHyphens/>
+            </w:pPr>
+            <w:r>
+              <w:fldChar w:fldCharType="begin"/>
+            </w:r>
+            <w:r>
+              <w:instrText>XE "Database: : "</w:instrText>
+            </w:r>
+            <w:r>
+              <w:fldChar w:fldCharType="end"/>
+            </w:r>
+          </w:p>
+        </w:tc>
+      </w:tr>
+      <w:tr>
+        <w:trPr>
+          <w:trHeight w:val="246"/>
+        </w:trPr>
+        <w:tc>
+          <w:tcPr>
+            <w:tcW w:w="2313" w:type="dxa"/>
+            <w:tcBorders>
+              <w:top w:val="single" w:sz="4" w:space="0" w:color="00000A"/>
+              <w:left w:val="single" w:sz="4" w:space="0" w:color="00000A"/>
+              <w:bottom w:val="single" w:sz="4" w:space="0" w:color="00000A"/>
+              <w:right w:val="single" w:sz="4" w:space="0" w:color="00000A"/>
+            </w:tcBorders>
+            <w:shd w:val="clear" w:color="auto" w:fill="auto"/>
+            <w:tcMar>
+              <w:left w:w="98" w:type="dxa"/>
+            </w:tcMar>
+          </w:tcPr>
+          <w:p>
+            <w:pPr>
+              <w:tabs>
+                <w:tab w:val="left" w:pos="0"/>
+              </w:tabs>
+              <w:suppressAutoHyphens/>
+            </w:pPr>
+            <w:r>
+              <w:rPr>
+                <w:b/>
+                <w:sz w:val="24"/>
+              </w:rPr>
+              <w:t>Postcondition</w:t>
+            </w:r>
+          </w:p>
+        </w:tc>
+        <w:tc>
+          <w:tcPr>
+            <w:tcW w:w="7047" w:type="dxa"/>
+            <w:tcBorders>
+              <w:top w:val="single" w:sz="4" w:space="0" w:color="00000A"/>
+              <w:left w:val="single" w:sz="4" w:space="0" w:color="00000A"/>
+              <w:bottom w:val="single" w:sz="4" w:space="0" w:color="00000A"/>
+              <w:right w:val="single" w:sz="4" w:space="0" w:color="00000A"/>
+            </w:tcBorders>
+            <w:shd w:val="clear" w:color="auto" w:fill="auto"/>
+            <w:tcMar>
+              <w:left w:w="98" w:type="dxa"/>
+            </w:tcMar>
+          </w:tcPr>
+          <w:p>
+            <w:pPr>
+              <w:tabs>
+                <w:tab w:val="left" w:pos="0"/>
+              </w:tabs>
+              <w:suppressAutoHyphens/>
+            </w:pPr>
+          </w:p>
+        </w:tc>
+      </w:tr>
+      <w:tr>
+        <w:trPr>
+          <w:trHeight w:val="267"/>
+        </w:trPr>
+        <w:tc>
+          <w:tcPr>
+            <w:tcW w:w="2313" w:type="dxa"/>
+            <w:tcBorders>
+              <w:top w:val="single" w:sz="4" w:space="0" w:color="00000A"/>
+              <w:left w:val="single" w:sz="4" w:space="0" w:color="00000A"/>
+              <w:bottom w:val="single" w:sz="4" w:space="0" w:color="00000A"/>
+              <w:right w:val="single" w:sz="4" w:space="0" w:color="00000A"/>
+            </w:tcBorders>
+            <w:shd w:val="clear" w:color="auto" w:fill="auto"/>
+            <w:tcMar>
+              <w:left w:w="98" w:type="dxa"/>
+            </w:tcMar>
+          </w:tcPr>
+          <w:p>
+            <w:pPr>
+              <w:tabs>
+                <w:tab w:val="left" w:pos="0"/>
+              </w:tabs>
+              <w:suppressAutoHyphens/>
+            </w:pPr>
+            <w:r>
+              <w:rPr>
+                <w:b/>
+                <w:sz w:val="24"/>
+              </w:rPr>
+              <w:t>Exception Paths</w:t>
+            </w:r>
+          </w:p>
+        </w:tc>
+        <w:tc>
+          <w:tcPr>
+            <w:tcW w:w="7047" w:type="dxa"/>
+            <w:tcBorders>
+              <w:top w:val="single" w:sz="4" w:space="0" w:color="00000A"/>
+              <w:left w:val="single" w:sz="4" w:space="0" w:color="00000A"/>
+              <w:bottom w:val="single" w:sz="4" w:space="0" w:color="00000A"/>
+              <w:right w:val="single" w:sz="4" w:space="0" w:color="00000A"/>
+            </w:tcBorders>
+            <w:shd w:val="clear" w:color="auto" w:fill="auto"/>
+            <w:tcMar>
+              <w:left w:w="98" w:type="dxa"/>
+            </w:tcMar>
+          </w:tcPr>
+          <w:p>
+            <w:pPr>
+              <w:tabs>
+                <w:tab w:val="left" w:pos="0"/>
+              </w:tabs>
+              <w:suppressAutoHyphens/>
+            </w:pPr>
+            <w:r>
+              <w:rPr>
+                <w:sz w:val="24"/>
+              </w:rPr>
+              <w:t xml:space="preserve">Permission grants will only be attributed when having internet connection or upon its re-connection. </w:t>
+            </w:r>
+          </w:p>
+        </w:tc>
+      </w:tr>
+      <w:tr>
+        <w:trPr>
+          <w:trHeight w:val="309"/>
+        </w:trPr>
+        <w:tc>
+          <w:tcPr>
+            <w:tcW w:w="2313" w:type="dxa"/>
+            <w:tcBorders>
+              <w:top w:val="single" w:sz="4" w:space="0" w:color="00000A"/>
+              <w:left w:val="single" w:sz="4" w:space="0" w:color="00000A"/>
+              <w:bottom w:val="single" w:sz="4" w:space="0" w:color="00000A"/>
+              <w:right w:val="single" w:sz="4" w:space="0" w:color="00000A"/>
+            </w:tcBorders>
+            <w:shd w:val="clear" w:color="auto" w:fill="auto"/>
+            <w:tcMar>
+              <w:left w:w="98" w:type="dxa"/>
+            </w:tcMar>
+          </w:tcPr>
+          <w:p>
+            <w:pPr>
+              <w:tabs>
+                <w:tab w:val="left" w:pos="0"/>
+              </w:tabs>
+              <w:suppressAutoHyphens/>
+            </w:pPr>
+            <w:r>
+              <w:rPr>
+                <w:b/>
+                <w:sz w:val="24"/>
+              </w:rPr>
+              <w:t>Other</w:t>
+            </w:r>
+          </w:p>
+        </w:tc>
+        <w:tc>
+          <w:tcPr>
+            <w:tcW w:w="7047" w:type="dxa"/>
+            <w:tcBorders>
+              <w:top w:val="single" w:sz="4" w:space="0" w:color="00000A"/>
+              <w:left w:val="single" w:sz="4" w:space="0" w:color="00000A"/>
+              <w:bottom w:val="single" w:sz="4" w:space="0" w:color="00000A"/>
+              <w:right w:val="single" w:sz="4" w:space="0" w:color="00000A"/>
+            </w:tcBorders>
+            <w:shd w:val="clear" w:color="auto" w:fill="auto"/>
+            <w:tcMar>
+              <w:left w:w="98" w:type="dxa"/>
+            </w:tcMar>
+          </w:tcPr>
+          <w:p>
+            <w:pPr>
+              <w:tabs>
+                <w:tab w:val="left" w:pos="0"/>
+              </w:tabs>
+              <w:suppressAutoHyphens/>
+            </w:pPr>
+            <w:r>
+              <w:fldChar w:fldCharType="begin"/>
+            </w:r>
+            <w:r>
+              <w:instrText>XE "Database: : "</w:instrText>
+            </w:r>
+            <w:r>
+              <w:fldChar w:fldCharType="end"/>
+            </w:r>
+          </w:p>
+        </w:tc>
+      </w:tr>
+    </w:tbl>
+    <w:p/>
+    <w:p/>
+    <w:p>
+      <w:pPr>
         <w:pStyle w:val="Heading3"/>
         <w:jc w:val="left"/>
         <w:rPr>
@@ -2966,40 +3798,1693 @@
     </w:p>
     <w:p>
       <w:pPr>
-        <w:pStyle w:val="Heading3"/>
-        <w:jc w:val="left"/>
+        <w:pStyle w:val="Heading4"/>
+      </w:pPr>
+      <w:bookmarkStart w:id="22" w:name="_Toc7748763115"/>
+      <w:r>
+        <w:rPr>
+          <w:b w:val="0"/>
+          <w:sz w:val="24"/>
+        </w:rPr>
+        <w:t xml:space="preserve">Use case: </w:t>
+      </w:r>
+      <w:r>
+        <w:rPr>
+          <w:sz w:val="24"/>
+        </w:rPr>
+        <w:t xml:space="preserve"> </w:t>
+      </w:r>
+      <w:bookmarkEnd w:id="22"/>
+      <w:r>
+        <w:rPr>
+          <w:sz w:val="24"/>
+        </w:rPr>
+        <w:t>The admin can change a user's team side.</w:t>
+      </w:r>
+      <w:r>
+        <w:fldChar w:fldCharType="begin"/>
+      </w:r>
+      <w:r>
+        <w:instrText>XE "Article: : "</w:instrText>
+      </w:r>
+      <w:r>
+        <w:fldChar w:fldCharType="end"/>
+      </w:r>
+    </w:p>
+    <w:p>
+      <w:r>
+        <w:rPr>
+          <w:b/>
+          <w:sz w:val="24"/>
+        </w:rPr>
+        <w:t>Diagram:</w:t>
+      </w:r>
+      <w:r>
         <w:rPr>
           <w:sz w:val="32"/>
-        </w:rPr>
-      </w:pPr>
-      <w:r>
+          <w:lang w:eastAsia="pt-PT"/>
+        </w:rPr>
+        <w:t xml:space="preserve"> </w:t>
+      </w:r>
+    </w:p>
+    <w:p>
+      <w:pPr>
         <w:rPr>
           <w:sz w:val="32"/>
-        </w:rPr>
-        <w:t>2.3</w:t>
-      </w:r>
-      <w:r>
+          <w:lang w:eastAsia="pt-PT"/>
+        </w:rPr>
+      </w:pPr>
+      <w:r>
+        <w:rPr>
+          <w:noProof/>
+          <w:lang w:val="pt-PT" w:eastAsia="pt-PT"/>
+        </w:rPr>
+        <w:drawing>
+          <wp:inline distT="0" distB="0" distL="0" distR="0" wp14:anchorId="405BAE38" wp14:editId="6BD20908">
+            <wp:extent cx="3763108" cy="1664697"/>
+            <wp:effectExtent l="0" t="0" r="0" b="0"/>
+            <wp:docPr id="2" name="Picture 2"/>
+            <wp:cNvGraphicFramePr>
+              <a:graphicFrameLocks xmlns:a="http://schemas.openxmlformats.org/drawingml/2006/main" noChangeAspect="1"/>
+            </wp:cNvGraphicFramePr>
+            <a:graphic xmlns:a="http://schemas.openxmlformats.org/drawingml/2006/main">
+              <a:graphicData uri="http://schemas.openxmlformats.org/drawingml/2006/picture">
+                <pic:pic xmlns:pic="http://schemas.openxmlformats.org/drawingml/2006/picture">
+                  <pic:nvPicPr>
+                    <pic:cNvPr id="1" name=""/>
+                    <pic:cNvPicPr/>
+                  </pic:nvPicPr>
+                  <pic:blipFill>
+                    <a:blip r:embed="rId9"/>
+                    <a:stretch>
+                      <a:fillRect/>
+                    </a:stretch>
+                  </pic:blipFill>
+                  <pic:spPr>
+                    <a:xfrm>
+                      <a:off x="0" y="0"/>
+                      <a:ext cx="3779876" cy="1672115"/>
+                    </a:xfrm>
+                    <a:prstGeom prst="rect">
+                      <a:avLst/>
+                    </a:prstGeom>
+                  </pic:spPr>
+                </pic:pic>
+              </a:graphicData>
+            </a:graphic>
+          </wp:inline>
+        </w:drawing>
+      </w:r>
+    </w:p>
+    <w:p>
+      <w:r>
+        <w:rPr>
+          <w:b/>
+          <w:sz w:val="24"/>
+        </w:rPr>
+        <w:t>Brief Description</w:t>
+      </w:r>
+    </w:p>
+    <w:p>
+      <w:pPr>
+        <w:pStyle w:val="Heading4"/>
+        <w:rPr>
+          <w:b w:val="0"/>
+        </w:rPr>
+      </w:pPr>
+      <w:r>
+        <w:rPr>
+          <w:b w:val="0"/>
+          <w:sz w:val="24"/>
+        </w:rPr>
+        <w:lastRenderedPageBreak/>
+        <w:t xml:space="preserve">By default, in each event, the system will assign each player to the blue or red team. The administrator can move a user from one team to another. </w:t>
+      </w:r>
+    </w:p>
+    <w:p>
+      <w:pPr>
         <w:rPr>
           <w:sz w:val="32"/>
         </w:rPr>
-        <w:t>.9</w:t>
-      </w:r>
-      <w:r>
+      </w:pPr>
+    </w:p>
+    <w:tbl>
+      <w:tblPr>
+        <w:tblpPr w:leftFromText="141" w:rightFromText="141" w:vertAnchor="text" w:horzAnchor="margin" w:tblpY="-49"/>
+        <w:tblW w:w="9360" w:type="dxa"/>
+        <w:tblBorders>
+          <w:top w:val="single" w:sz="4" w:space="0" w:color="00000A"/>
+          <w:left w:val="single" w:sz="4" w:space="0" w:color="00000A"/>
+          <w:bottom w:val="single" w:sz="4" w:space="0" w:color="00000A"/>
+          <w:right w:val="single" w:sz="4" w:space="0" w:color="00000A"/>
+          <w:insideH w:val="single" w:sz="4" w:space="0" w:color="00000A"/>
+          <w:insideV w:val="single" w:sz="4" w:space="0" w:color="00000A"/>
+        </w:tblBorders>
+        <w:tblCellMar>
+          <w:left w:w="98" w:type="dxa"/>
+        </w:tblCellMar>
+        <w:tblLook w:val="0000" w:firstRow="0" w:lastRow="0" w:firstColumn="0" w:lastColumn="0" w:noHBand="0" w:noVBand="0"/>
+      </w:tblPr>
+      <w:tblGrid>
+        <w:gridCol w:w="2313"/>
+        <w:gridCol w:w="7047"/>
+      </w:tblGrid>
+      <w:tr>
+        <w:trPr>
+          <w:trHeight w:val="525"/>
+        </w:trPr>
+        <w:tc>
+          <w:tcPr>
+            <w:tcW w:w="2313" w:type="dxa"/>
+            <w:tcBorders>
+              <w:top w:val="single" w:sz="4" w:space="0" w:color="00000A"/>
+              <w:left w:val="single" w:sz="4" w:space="0" w:color="00000A"/>
+              <w:bottom w:val="single" w:sz="4" w:space="0" w:color="00000A"/>
+              <w:right w:val="single" w:sz="4" w:space="0" w:color="00000A"/>
+            </w:tcBorders>
+            <w:shd w:val="clear" w:color="auto" w:fill="auto"/>
+            <w:tcMar>
+              <w:left w:w="98" w:type="dxa"/>
+            </w:tcMar>
+          </w:tcPr>
+          <w:p>
+            <w:pPr>
+              <w:tabs>
+                <w:tab w:val="left" w:pos="0"/>
+              </w:tabs>
+              <w:suppressAutoHyphens/>
+            </w:pPr>
+            <w:r>
+              <w:rPr>
+                <w:b/>
+                <w:sz w:val="24"/>
+              </w:rPr>
+              <w:t>Use Case Name</w:t>
+            </w:r>
+          </w:p>
+        </w:tc>
+        <w:tc>
+          <w:tcPr>
+            <w:tcW w:w="7047" w:type="dxa"/>
+            <w:tcBorders>
+              <w:top w:val="single" w:sz="4" w:space="0" w:color="00000A"/>
+              <w:left w:val="single" w:sz="4" w:space="0" w:color="00000A"/>
+              <w:bottom w:val="single" w:sz="4" w:space="0" w:color="00000A"/>
+              <w:right w:val="single" w:sz="4" w:space="0" w:color="00000A"/>
+            </w:tcBorders>
+            <w:shd w:val="clear" w:color="auto" w:fill="auto"/>
+            <w:tcMar>
+              <w:left w:w="98" w:type="dxa"/>
+            </w:tcMar>
+          </w:tcPr>
+          <w:p>
+            <w:pPr>
+              <w:tabs>
+                <w:tab w:val="left" w:pos="0"/>
+              </w:tabs>
+              <w:suppressAutoHyphens/>
+            </w:pPr>
+            <w:r>
+              <w:rPr>
+                <w:sz w:val="24"/>
+              </w:rPr>
+              <w:t>The admin can change a user's team side.</w:t>
+            </w:r>
+          </w:p>
+        </w:tc>
+      </w:tr>
+      <w:tr>
+        <w:trPr>
+          <w:trHeight w:val="267"/>
+        </w:trPr>
+        <w:tc>
+          <w:tcPr>
+            <w:tcW w:w="2313" w:type="dxa"/>
+            <w:tcBorders>
+              <w:top w:val="single" w:sz="4" w:space="0" w:color="00000A"/>
+              <w:left w:val="single" w:sz="4" w:space="0" w:color="00000A"/>
+              <w:bottom w:val="single" w:sz="4" w:space="0" w:color="00000A"/>
+              <w:right w:val="single" w:sz="4" w:space="0" w:color="00000A"/>
+            </w:tcBorders>
+            <w:shd w:val="clear" w:color="auto" w:fill="auto"/>
+            <w:tcMar>
+              <w:left w:w="98" w:type="dxa"/>
+            </w:tcMar>
+          </w:tcPr>
+          <w:p>
+            <w:pPr>
+              <w:tabs>
+                <w:tab w:val="left" w:pos="0"/>
+              </w:tabs>
+              <w:suppressAutoHyphens/>
+            </w:pPr>
+            <w:proofErr w:type="spellStart"/>
+            <w:r>
+              <w:rPr>
+                <w:b/>
+                <w:sz w:val="24"/>
+              </w:rPr>
+              <w:t>XRef</w:t>
+            </w:r>
+            <w:proofErr w:type="spellEnd"/>
+          </w:p>
+        </w:tc>
+        <w:tc>
+          <w:tcPr>
+            <w:tcW w:w="7047" w:type="dxa"/>
+            <w:tcBorders>
+              <w:top w:val="single" w:sz="4" w:space="0" w:color="00000A"/>
+              <w:left w:val="single" w:sz="4" w:space="0" w:color="00000A"/>
+              <w:bottom w:val="single" w:sz="4" w:space="0" w:color="00000A"/>
+              <w:right w:val="single" w:sz="4" w:space="0" w:color="00000A"/>
+            </w:tcBorders>
+            <w:shd w:val="clear" w:color="auto" w:fill="auto"/>
+            <w:tcMar>
+              <w:left w:w="98" w:type="dxa"/>
+            </w:tcMar>
+          </w:tcPr>
+          <w:p>
+            <w:pPr>
+              <w:tabs>
+                <w:tab w:val="left" w:pos="0"/>
+              </w:tabs>
+              <w:suppressAutoHyphens/>
+            </w:pPr>
+            <w:r>
+              <w:rPr>
+                <w:sz w:val="24"/>
+              </w:rPr>
+              <w:t>Section 2.3.8</w:t>
+            </w:r>
+          </w:p>
+        </w:tc>
+      </w:tr>
+      <w:tr>
+        <w:trPr>
+          <w:trHeight w:val="257"/>
+        </w:trPr>
+        <w:tc>
+          <w:tcPr>
+            <w:tcW w:w="2313" w:type="dxa"/>
+            <w:tcBorders>
+              <w:top w:val="single" w:sz="4" w:space="0" w:color="00000A"/>
+              <w:left w:val="single" w:sz="4" w:space="0" w:color="00000A"/>
+              <w:bottom w:val="single" w:sz="4" w:space="0" w:color="00000A"/>
+              <w:right w:val="single" w:sz="4" w:space="0" w:color="00000A"/>
+            </w:tcBorders>
+            <w:shd w:val="clear" w:color="auto" w:fill="auto"/>
+            <w:tcMar>
+              <w:left w:w="98" w:type="dxa"/>
+            </w:tcMar>
+          </w:tcPr>
+          <w:p>
+            <w:pPr>
+              <w:tabs>
+                <w:tab w:val="left" w:pos="0"/>
+              </w:tabs>
+              <w:suppressAutoHyphens/>
+            </w:pPr>
+            <w:r>
+              <w:rPr>
+                <w:b/>
+                <w:sz w:val="24"/>
+              </w:rPr>
+              <w:t>Trigger</w:t>
+            </w:r>
+          </w:p>
+        </w:tc>
+        <w:tc>
+          <w:tcPr>
+            <w:tcW w:w="7047" w:type="dxa"/>
+            <w:tcBorders>
+              <w:top w:val="single" w:sz="4" w:space="0" w:color="00000A"/>
+              <w:left w:val="single" w:sz="4" w:space="0" w:color="00000A"/>
+              <w:bottom w:val="single" w:sz="4" w:space="0" w:color="00000A"/>
+              <w:right w:val="single" w:sz="4" w:space="0" w:color="00000A"/>
+            </w:tcBorders>
+            <w:shd w:val="clear" w:color="auto" w:fill="auto"/>
+            <w:tcMar>
+              <w:left w:w="98" w:type="dxa"/>
+            </w:tcMar>
+          </w:tcPr>
+          <w:p>
+            <w:pPr>
+              <w:tabs>
+                <w:tab w:val="left" w:pos="0"/>
+              </w:tabs>
+              <w:suppressAutoHyphens/>
+              <w:rPr>
+                <w:sz w:val="24"/>
+              </w:rPr>
+            </w:pPr>
+            <w:r>
+              <w:rPr>
+                <w:sz w:val="24"/>
+              </w:rPr>
+              <w:t>On participant window, the administrator selects participant and choose option “Change team”</w:t>
+            </w:r>
+          </w:p>
+        </w:tc>
+      </w:tr>
+      <w:tr>
+        <w:trPr>
+          <w:trHeight w:val="267"/>
+        </w:trPr>
+        <w:tc>
+          <w:tcPr>
+            <w:tcW w:w="2313" w:type="dxa"/>
+            <w:tcBorders>
+              <w:top w:val="single" w:sz="4" w:space="0" w:color="00000A"/>
+              <w:left w:val="single" w:sz="4" w:space="0" w:color="00000A"/>
+              <w:bottom w:val="single" w:sz="4" w:space="0" w:color="00000A"/>
+              <w:right w:val="single" w:sz="4" w:space="0" w:color="00000A"/>
+            </w:tcBorders>
+            <w:shd w:val="clear" w:color="auto" w:fill="auto"/>
+            <w:tcMar>
+              <w:left w:w="98" w:type="dxa"/>
+            </w:tcMar>
+          </w:tcPr>
+          <w:p>
+            <w:pPr>
+              <w:tabs>
+                <w:tab w:val="left" w:pos="0"/>
+              </w:tabs>
+              <w:suppressAutoHyphens/>
+            </w:pPr>
+            <w:r>
+              <w:rPr>
+                <w:b/>
+                <w:sz w:val="24"/>
+              </w:rPr>
+              <w:t>Precondition</w:t>
+            </w:r>
+          </w:p>
+        </w:tc>
+        <w:tc>
+          <w:tcPr>
+            <w:tcW w:w="7047" w:type="dxa"/>
+            <w:tcBorders>
+              <w:top w:val="single" w:sz="4" w:space="0" w:color="00000A"/>
+              <w:left w:val="single" w:sz="4" w:space="0" w:color="00000A"/>
+              <w:bottom w:val="single" w:sz="4" w:space="0" w:color="00000A"/>
+              <w:right w:val="single" w:sz="4" w:space="0" w:color="00000A"/>
+            </w:tcBorders>
+            <w:shd w:val="clear" w:color="auto" w:fill="auto"/>
+            <w:tcMar>
+              <w:left w:w="98" w:type="dxa"/>
+            </w:tcMar>
+          </w:tcPr>
+          <w:p>
+            <w:pPr>
+              <w:tabs>
+                <w:tab w:val="left" w:pos="0"/>
+              </w:tabs>
+              <w:suppressAutoHyphens/>
+            </w:pPr>
+            <w:r>
+              <w:rPr>
+                <w:sz w:val="24"/>
+              </w:rPr>
+              <w:t xml:space="preserve">The user is </w:t>
+            </w:r>
+            <w:r>
+              <w:rPr>
+                <w:sz w:val="24"/>
+              </w:rPr>
+              <w:t xml:space="preserve">logged on to the system and is </w:t>
+            </w:r>
+            <w:r>
+              <w:rPr>
+                <w:sz w:val="24"/>
+              </w:rPr>
+              <w:t xml:space="preserve">an administrator on </w:t>
+            </w:r>
+            <w:r>
+              <w:rPr>
+                <w:sz w:val="24"/>
+              </w:rPr>
+              <w:t>participant’s window of the event. The event has participants.</w:t>
+            </w:r>
+          </w:p>
+        </w:tc>
+      </w:tr>
+      <w:tr>
+        <w:trPr>
+          <w:trHeight w:val="591"/>
+        </w:trPr>
+        <w:tc>
+          <w:tcPr>
+            <w:tcW w:w="2313" w:type="dxa"/>
+            <w:tcBorders>
+              <w:top w:val="single" w:sz="4" w:space="0" w:color="00000A"/>
+              <w:left w:val="single" w:sz="4" w:space="0" w:color="00000A"/>
+              <w:bottom w:val="single" w:sz="4" w:space="0" w:color="00000A"/>
+              <w:right w:val="single" w:sz="4" w:space="0" w:color="00000A"/>
+            </w:tcBorders>
+            <w:shd w:val="clear" w:color="auto" w:fill="auto"/>
+            <w:tcMar>
+              <w:left w:w="98" w:type="dxa"/>
+            </w:tcMar>
+          </w:tcPr>
+          <w:p>
+            <w:pPr>
+              <w:tabs>
+                <w:tab w:val="left" w:pos="0"/>
+              </w:tabs>
+              <w:suppressAutoHyphens/>
+            </w:pPr>
+            <w:r>
+              <w:rPr>
+                <w:b/>
+                <w:sz w:val="24"/>
+              </w:rPr>
+              <w:t>Basic Path</w:t>
+            </w:r>
+          </w:p>
+        </w:tc>
+        <w:tc>
+          <w:tcPr>
+            <w:tcW w:w="7047" w:type="dxa"/>
+            <w:tcBorders>
+              <w:top w:val="single" w:sz="4" w:space="0" w:color="00000A"/>
+              <w:left w:val="single" w:sz="4" w:space="0" w:color="00000A"/>
+              <w:bottom w:val="single" w:sz="4" w:space="0" w:color="00000A"/>
+              <w:right w:val="single" w:sz="4" w:space="0" w:color="00000A"/>
+            </w:tcBorders>
+            <w:shd w:val="clear" w:color="auto" w:fill="auto"/>
+            <w:tcMar>
+              <w:left w:w="98" w:type="dxa"/>
+            </w:tcMar>
+          </w:tcPr>
+          <w:p>
+            <w:pPr>
+              <w:pStyle w:val="ListParagraph"/>
+              <w:numPr>
+                <w:ilvl w:val="0"/>
+                <w:numId w:val="44"/>
+              </w:numPr>
+              <w:rPr>
+                <w:spacing w:val="-3"/>
+                <w:sz w:val="24"/>
+              </w:rPr>
+            </w:pPr>
+            <w:r>
+              <w:rPr>
+                <w:spacing w:val="-3"/>
+                <w:sz w:val="24"/>
+              </w:rPr>
+              <w:t xml:space="preserve">The administrator chooses </w:t>
+            </w:r>
+            <w:r>
+              <w:rPr>
+                <w:spacing w:val="-3"/>
+                <w:sz w:val="24"/>
+              </w:rPr>
+              <w:t>user and selects “Change team”</w:t>
+            </w:r>
+            <w:r>
+              <w:rPr>
+                <w:spacing w:val="-3"/>
+                <w:sz w:val="24"/>
+              </w:rPr>
+              <w:t>.</w:t>
+            </w:r>
+          </w:p>
+          <w:p>
+            <w:pPr>
+              <w:pStyle w:val="ListParagraph"/>
+              <w:numPr>
+                <w:ilvl w:val="0"/>
+                <w:numId w:val="44"/>
+              </w:numPr>
+              <w:rPr>
+                <w:spacing w:val="-3"/>
+                <w:sz w:val="24"/>
+              </w:rPr>
+            </w:pPr>
+            <w:r>
+              <w:rPr>
+                <w:spacing w:val="-3"/>
+                <w:sz w:val="24"/>
+              </w:rPr>
+              <w:t>The system will change user team</w:t>
+            </w:r>
+            <w:r>
+              <w:rPr>
+                <w:spacing w:val="-3"/>
+                <w:sz w:val="24"/>
+              </w:rPr>
+              <w:t>.</w:t>
+            </w:r>
+          </w:p>
+        </w:tc>
+      </w:tr>
+      <w:tr>
+        <w:trPr>
+          <w:trHeight w:val="273"/>
+        </w:trPr>
+        <w:tc>
+          <w:tcPr>
+            <w:tcW w:w="2313" w:type="dxa"/>
+            <w:tcBorders>
+              <w:top w:val="single" w:sz="4" w:space="0" w:color="00000A"/>
+              <w:left w:val="single" w:sz="4" w:space="0" w:color="00000A"/>
+              <w:bottom w:val="single" w:sz="4" w:space="0" w:color="00000A"/>
+              <w:right w:val="single" w:sz="4" w:space="0" w:color="00000A"/>
+            </w:tcBorders>
+            <w:shd w:val="clear" w:color="auto" w:fill="auto"/>
+            <w:tcMar>
+              <w:left w:w="98" w:type="dxa"/>
+            </w:tcMar>
+          </w:tcPr>
+          <w:p>
+            <w:pPr>
+              <w:tabs>
+                <w:tab w:val="left" w:pos="0"/>
+              </w:tabs>
+              <w:suppressAutoHyphens/>
+            </w:pPr>
+            <w:r>
+              <w:rPr>
+                <w:b/>
+                <w:sz w:val="24"/>
+              </w:rPr>
+              <w:t>Alternative Paths</w:t>
+            </w:r>
+          </w:p>
+        </w:tc>
+        <w:tc>
+          <w:tcPr>
+            <w:tcW w:w="7047" w:type="dxa"/>
+            <w:tcBorders>
+              <w:top w:val="single" w:sz="4" w:space="0" w:color="00000A"/>
+              <w:left w:val="single" w:sz="4" w:space="0" w:color="00000A"/>
+              <w:bottom w:val="single" w:sz="4" w:space="0" w:color="00000A"/>
+              <w:right w:val="single" w:sz="4" w:space="0" w:color="00000A"/>
+            </w:tcBorders>
+            <w:shd w:val="clear" w:color="auto" w:fill="auto"/>
+            <w:tcMar>
+              <w:left w:w="98" w:type="dxa"/>
+            </w:tcMar>
+          </w:tcPr>
+          <w:p>
+            <w:pPr>
+              <w:tabs>
+                <w:tab w:val="left" w:pos="0"/>
+              </w:tabs>
+              <w:suppressAutoHyphens/>
+            </w:pPr>
+            <w:r>
+              <w:fldChar w:fldCharType="begin"/>
+            </w:r>
+            <w:r>
+              <w:instrText>XE "Database: : "</w:instrText>
+            </w:r>
+            <w:r>
+              <w:fldChar w:fldCharType="end"/>
+            </w:r>
+          </w:p>
+        </w:tc>
+      </w:tr>
+      <w:tr>
+        <w:trPr>
+          <w:trHeight w:val="276"/>
+        </w:trPr>
+        <w:tc>
+          <w:tcPr>
+            <w:tcW w:w="2313" w:type="dxa"/>
+            <w:tcBorders>
+              <w:top w:val="single" w:sz="4" w:space="0" w:color="00000A"/>
+              <w:left w:val="single" w:sz="4" w:space="0" w:color="00000A"/>
+              <w:bottom w:val="single" w:sz="4" w:space="0" w:color="00000A"/>
+              <w:right w:val="single" w:sz="4" w:space="0" w:color="00000A"/>
+            </w:tcBorders>
+            <w:shd w:val="clear" w:color="auto" w:fill="auto"/>
+            <w:tcMar>
+              <w:left w:w="98" w:type="dxa"/>
+            </w:tcMar>
+          </w:tcPr>
+          <w:p>
+            <w:pPr>
+              <w:tabs>
+                <w:tab w:val="left" w:pos="0"/>
+              </w:tabs>
+              <w:suppressAutoHyphens/>
+            </w:pPr>
+            <w:r>
+              <w:rPr>
+                <w:b/>
+                <w:sz w:val="24"/>
+              </w:rPr>
+              <w:t>Postcondition</w:t>
+            </w:r>
+          </w:p>
+        </w:tc>
+        <w:tc>
+          <w:tcPr>
+            <w:tcW w:w="7047" w:type="dxa"/>
+            <w:tcBorders>
+              <w:top w:val="single" w:sz="4" w:space="0" w:color="00000A"/>
+              <w:left w:val="single" w:sz="4" w:space="0" w:color="00000A"/>
+              <w:bottom w:val="single" w:sz="4" w:space="0" w:color="00000A"/>
+              <w:right w:val="single" w:sz="4" w:space="0" w:color="00000A"/>
+            </w:tcBorders>
+            <w:shd w:val="clear" w:color="auto" w:fill="auto"/>
+            <w:tcMar>
+              <w:left w:w="98" w:type="dxa"/>
+            </w:tcMar>
+          </w:tcPr>
+          <w:p>
+            <w:pPr>
+              <w:tabs>
+                <w:tab w:val="left" w:pos="0"/>
+              </w:tabs>
+              <w:suppressAutoHyphens/>
+              <w:rPr>
+                <w:sz w:val="24"/>
+              </w:rPr>
+            </w:pPr>
+          </w:p>
+        </w:tc>
+      </w:tr>
+      <w:tr>
+        <w:trPr>
+          <w:trHeight w:val="267"/>
+        </w:trPr>
+        <w:tc>
+          <w:tcPr>
+            <w:tcW w:w="2313" w:type="dxa"/>
+            <w:tcBorders>
+              <w:top w:val="single" w:sz="4" w:space="0" w:color="00000A"/>
+              <w:left w:val="single" w:sz="4" w:space="0" w:color="00000A"/>
+              <w:bottom w:val="single" w:sz="4" w:space="0" w:color="00000A"/>
+              <w:right w:val="single" w:sz="4" w:space="0" w:color="00000A"/>
+            </w:tcBorders>
+            <w:shd w:val="clear" w:color="auto" w:fill="auto"/>
+            <w:tcMar>
+              <w:left w:w="98" w:type="dxa"/>
+            </w:tcMar>
+          </w:tcPr>
+          <w:p>
+            <w:pPr>
+              <w:tabs>
+                <w:tab w:val="left" w:pos="0"/>
+              </w:tabs>
+              <w:suppressAutoHyphens/>
+            </w:pPr>
+            <w:r>
+              <w:rPr>
+                <w:b/>
+                <w:sz w:val="24"/>
+              </w:rPr>
+              <w:t>Exception Paths</w:t>
+            </w:r>
+          </w:p>
+        </w:tc>
+        <w:tc>
+          <w:tcPr>
+            <w:tcW w:w="7047" w:type="dxa"/>
+            <w:tcBorders>
+              <w:top w:val="single" w:sz="4" w:space="0" w:color="00000A"/>
+              <w:left w:val="single" w:sz="4" w:space="0" w:color="00000A"/>
+              <w:bottom w:val="single" w:sz="4" w:space="0" w:color="00000A"/>
+              <w:right w:val="single" w:sz="4" w:space="0" w:color="00000A"/>
+            </w:tcBorders>
+            <w:shd w:val="clear" w:color="auto" w:fill="auto"/>
+            <w:tcMar>
+              <w:left w:w="98" w:type="dxa"/>
+            </w:tcMar>
+          </w:tcPr>
+          <w:p>
+            <w:pPr>
+              <w:tabs>
+                <w:tab w:val="left" w:pos="0"/>
+              </w:tabs>
+              <w:suppressAutoHyphens/>
+              <w:rPr>
+                <w:sz w:val="24"/>
+              </w:rPr>
+            </w:pPr>
+            <w:r>
+              <w:rPr>
+                <w:sz w:val="24"/>
+              </w:rPr>
+              <w:t xml:space="preserve">The user will only change team </w:t>
+            </w:r>
+            <w:r>
+              <w:rPr>
+                <w:sz w:val="24"/>
+              </w:rPr>
+              <w:t xml:space="preserve">when </w:t>
+            </w:r>
+            <w:r>
+              <w:rPr>
+                <w:sz w:val="24"/>
+              </w:rPr>
+              <w:t>administrator have</w:t>
+            </w:r>
+            <w:r>
+              <w:rPr>
+                <w:sz w:val="24"/>
+              </w:rPr>
+              <w:t xml:space="preserve"> internet connection or upon its re-connection.</w:t>
+            </w:r>
+          </w:p>
+        </w:tc>
+      </w:tr>
+      <w:tr>
+        <w:trPr>
+          <w:trHeight w:val="309"/>
+        </w:trPr>
+        <w:tc>
+          <w:tcPr>
+            <w:tcW w:w="2313" w:type="dxa"/>
+            <w:tcBorders>
+              <w:top w:val="single" w:sz="4" w:space="0" w:color="00000A"/>
+              <w:left w:val="single" w:sz="4" w:space="0" w:color="00000A"/>
+              <w:bottom w:val="single" w:sz="4" w:space="0" w:color="00000A"/>
+              <w:right w:val="single" w:sz="4" w:space="0" w:color="00000A"/>
+            </w:tcBorders>
+            <w:shd w:val="clear" w:color="auto" w:fill="auto"/>
+            <w:tcMar>
+              <w:left w:w="98" w:type="dxa"/>
+            </w:tcMar>
+          </w:tcPr>
+          <w:p>
+            <w:pPr>
+              <w:tabs>
+                <w:tab w:val="left" w:pos="0"/>
+              </w:tabs>
+              <w:suppressAutoHyphens/>
+            </w:pPr>
+            <w:r>
+              <w:rPr>
+                <w:b/>
+                <w:sz w:val="24"/>
+              </w:rPr>
+              <w:t>Other</w:t>
+            </w:r>
+          </w:p>
+        </w:tc>
+        <w:tc>
+          <w:tcPr>
+            <w:tcW w:w="7047" w:type="dxa"/>
+            <w:tcBorders>
+              <w:top w:val="single" w:sz="4" w:space="0" w:color="00000A"/>
+              <w:left w:val="single" w:sz="4" w:space="0" w:color="00000A"/>
+              <w:bottom w:val="single" w:sz="4" w:space="0" w:color="00000A"/>
+              <w:right w:val="single" w:sz="4" w:space="0" w:color="00000A"/>
+            </w:tcBorders>
+            <w:shd w:val="clear" w:color="auto" w:fill="auto"/>
+            <w:tcMar>
+              <w:left w:w="98" w:type="dxa"/>
+            </w:tcMar>
+          </w:tcPr>
+          <w:p>
+            <w:pPr>
+              <w:tabs>
+                <w:tab w:val="left" w:pos="0"/>
+              </w:tabs>
+              <w:suppressAutoHyphens/>
+            </w:pPr>
+            <w:r>
+              <w:fldChar w:fldCharType="begin"/>
+            </w:r>
+            <w:r>
+              <w:instrText>XE "Database: : "</w:instrText>
+            </w:r>
+            <w:r>
+              <w:fldChar w:fldCharType="end"/>
+            </w:r>
+          </w:p>
+        </w:tc>
+      </w:tr>
+    </w:tbl>
+    <w:p>
+      <w:pPr>
         <w:rPr>
           <w:sz w:val="32"/>
-        </w:rPr>
-        <w:tab/>
-      </w:r>
-      <w:r>
-        <w:rPr>
-          <w:sz w:val="32"/>
-        </w:rPr>
-        <w:t>Check stats use case</w:t>
-      </w:r>
+          <w:lang w:eastAsia="pt-PT"/>
+        </w:rPr>
+      </w:pPr>
     </w:p>
     <w:p/>
     <w:p>
       <w:pPr>
+        <w:pStyle w:val="Heading3"/>
+        <w:jc w:val="left"/>
+        <w:rPr>
+          <w:sz w:val="32"/>
+        </w:rPr>
+      </w:pPr>
+      <w:r>
+        <w:rPr>
+          <w:sz w:val="32"/>
+        </w:rPr>
+        <w:t>2.3</w:t>
+      </w:r>
+      <w:r>
+        <w:rPr>
+          <w:sz w:val="32"/>
+        </w:rPr>
+        <w:t>.9</w:t>
+      </w:r>
+      <w:r>
+        <w:rPr>
+          <w:sz w:val="32"/>
+        </w:rPr>
+        <w:tab/>
+      </w:r>
+      <w:r>
+        <w:rPr>
+          <w:sz w:val="32"/>
+        </w:rPr>
+        <w:t>Check stats use case</w:t>
+      </w:r>
+    </w:p>
+    <w:p>
+      <w:pPr>
+        <w:pStyle w:val="Heading4"/>
+      </w:pPr>
+      <w:bookmarkStart w:id="23" w:name="_Toc7748763116"/>
+      <w:r>
+        <w:rPr>
+          <w:b w:val="0"/>
+          <w:sz w:val="24"/>
+        </w:rPr>
+        <w:t xml:space="preserve">Use case: </w:t>
+      </w:r>
+      <w:r>
+        <w:rPr>
+          <w:sz w:val="24"/>
+        </w:rPr>
+        <w:t xml:space="preserve"> </w:t>
+      </w:r>
+      <w:bookmarkEnd w:id="23"/>
+      <w:r>
+        <w:rPr>
+          <w:sz w:val="24"/>
+        </w:rPr>
+        <w:t>The user can check an event's statistical information.</w:t>
+      </w:r>
+      <w:r>
+        <w:fldChar w:fldCharType="begin"/>
+      </w:r>
+      <w:r>
+        <w:instrText>XE "Article: : "</w:instrText>
+      </w:r>
+      <w:r>
+        <w:fldChar w:fldCharType="end"/>
+      </w:r>
+    </w:p>
+    <w:p>
+      <w:r>
+        <w:rPr>
+          <w:b/>
+          <w:sz w:val="24"/>
+        </w:rPr>
+        <w:t>Diagram:</w:t>
+      </w:r>
+      <w:r>
+        <w:rPr>
+          <w:sz w:val="32"/>
+          <w:lang w:eastAsia="pt-PT"/>
+        </w:rPr>
+        <w:t xml:space="preserve"> </w:t>
+      </w:r>
+    </w:p>
+    <w:p>
+      <w:pPr>
+        <w:rPr>
+          <w:sz w:val="32"/>
+          <w:lang w:eastAsia="pt-PT"/>
+        </w:rPr>
+      </w:pPr>
+    </w:p>
+    <w:p>
+      <w:pPr>
+        <w:rPr>
+          <w:sz w:val="32"/>
+          <w:lang w:eastAsia="pt-PT"/>
+        </w:rPr>
+      </w:pPr>
+      <w:r>
+        <w:rPr>
+          <w:noProof/>
+          <w:lang w:val="pt-PT" w:eastAsia="pt-PT"/>
+        </w:rPr>
+        <w:drawing>
+          <wp:anchor distT="0" distB="0" distL="0" distR="0" simplePos="0" relativeHeight="251659264" behindDoc="0" locked="0" layoutInCell="1" allowOverlap="1" wp14:anchorId="0EBA1F77" wp14:editId="1555D3CD">
+            <wp:simplePos x="0" y="0"/>
+            <wp:positionH relativeFrom="column">
+              <wp:posOffset>-2540</wp:posOffset>
+            </wp:positionH>
+            <wp:positionV relativeFrom="paragraph">
+              <wp:posOffset>635</wp:posOffset>
+            </wp:positionV>
+            <wp:extent cx="4085590" cy="913765"/>
+            <wp:effectExtent l="0" t="0" r="0" b="0"/>
+            <wp:wrapSquare wrapText="largest"/>
+            <wp:docPr id="11" name="Image9"/>
+            <wp:cNvGraphicFramePr>
+              <a:graphicFrameLocks xmlns:a="http://schemas.openxmlformats.org/drawingml/2006/main" noChangeAspect="1"/>
+            </wp:cNvGraphicFramePr>
+            <a:graphic xmlns:a="http://schemas.openxmlformats.org/drawingml/2006/main">
+              <a:graphicData uri="http://schemas.openxmlformats.org/drawingml/2006/picture">
+                <pic:pic xmlns:pic="http://schemas.openxmlformats.org/drawingml/2006/picture">
+                  <pic:nvPicPr>
+                    <pic:cNvPr id="11" name="Image9"/>
+                    <pic:cNvPicPr>
+                      <a:picLocks noChangeAspect="1" noChangeArrowheads="1"/>
+                    </pic:cNvPicPr>
+                  </pic:nvPicPr>
+                  <pic:blipFill>
+                    <a:blip r:embed="rId10"/>
+                    <a:stretch>
+                      <a:fillRect/>
+                    </a:stretch>
+                  </pic:blipFill>
+                  <pic:spPr bwMode="auto">
+                    <a:xfrm>
+                      <a:off x="0" y="0"/>
+                      <a:ext cx="4085590" cy="913765"/>
+                    </a:xfrm>
+                    <a:prstGeom prst="rect">
+                      <a:avLst/>
+                    </a:prstGeom>
+                  </pic:spPr>
+                </pic:pic>
+              </a:graphicData>
+            </a:graphic>
+          </wp:anchor>
+        </w:drawing>
+      </w:r>
+    </w:p>
+    <w:p>
+      <w:pPr>
+        <w:rPr>
+          <w:sz w:val="32"/>
+          <w:lang w:eastAsia="pt-PT"/>
+        </w:rPr>
+      </w:pPr>
+    </w:p>
+    <w:p>
+      <w:pPr>
+        <w:rPr>
+          <w:sz w:val="32"/>
+          <w:lang w:eastAsia="pt-PT"/>
+        </w:rPr>
+      </w:pPr>
+    </w:p>
+    <w:p>
+      <w:pPr>
+        <w:rPr>
+          <w:sz w:val="32"/>
+          <w:lang w:eastAsia="pt-PT"/>
+        </w:rPr>
+      </w:pPr>
+    </w:p>
+    <w:p>
+      <w:pPr>
+        <w:rPr>
+          <w:sz w:val="32"/>
+          <w:lang w:eastAsia="pt-PT"/>
+        </w:rPr>
+      </w:pPr>
+    </w:p>
+    <w:p>
+      <w:r>
+        <w:rPr>
+          <w:b/>
+          <w:sz w:val="24"/>
+        </w:rPr>
+        <w:t>Brief Description</w:t>
+      </w:r>
+    </w:p>
+    <w:p>
+      <w:pPr>
+        <w:pStyle w:val="Heading4"/>
+        <w:rPr>
+          <w:b w:val="0"/>
+        </w:rPr>
+      </w:pPr>
+      <w:r>
+        <w:rPr>
+          <w:b w:val="0"/>
+          <w:sz w:val="24"/>
+        </w:rPr>
+        <w:t>The user can access his own goals and results from past events.</w:t>
+      </w:r>
+    </w:p>
+    <w:tbl>
+      <w:tblPr>
+        <w:tblpPr w:leftFromText="141" w:rightFromText="141" w:vertAnchor="text" w:horzAnchor="margin" w:tblpY="968"/>
+        <w:tblW w:w="9360" w:type="dxa"/>
+        <w:tblBorders>
+          <w:top w:val="single" w:sz="4" w:space="0" w:color="00000A"/>
+          <w:left w:val="single" w:sz="4" w:space="0" w:color="00000A"/>
+          <w:bottom w:val="single" w:sz="4" w:space="0" w:color="00000A"/>
+          <w:right w:val="single" w:sz="4" w:space="0" w:color="00000A"/>
+          <w:insideH w:val="single" w:sz="4" w:space="0" w:color="00000A"/>
+          <w:insideV w:val="single" w:sz="4" w:space="0" w:color="00000A"/>
+        </w:tblBorders>
+        <w:tblCellMar>
+          <w:left w:w="98" w:type="dxa"/>
+        </w:tblCellMar>
+        <w:tblLook w:val="0000" w:firstRow="0" w:lastRow="0" w:firstColumn="0" w:lastColumn="0" w:noHBand="0" w:noVBand="0"/>
+      </w:tblPr>
+      <w:tblGrid>
+        <w:gridCol w:w="2313"/>
+        <w:gridCol w:w="7047"/>
+      </w:tblGrid>
+      <w:tr>
+        <w:trPr>
+          <w:trHeight w:val="525"/>
+        </w:trPr>
+        <w:tc>
+          <w:tcPr>
+            <w:tcW w:w="2313" w:type="dxa"/>
+            <w:tcBorders>
+              <w:top w:val="single" w:sz="4" w:space="0" w:color="00000A"/>
+              <w:left w:val="single" w:sz="4" w:space="0" w:color="00000A"/>
+              <w:bottom w:val="single" w:sz="4" w:space="0" w:color="00000A"/>
+              <w:right w:val="single" w:sz="4" w:space="0" w:color="00000A"/>
+            </w:tcBorders>
+            <w:shd w:val="clear" w:color="auto" w:fill="auto"/>
+            <w:tcMar>
+              <w:left w:w="98" w:type="dxa"/>
+            </w:tcMar>
+          </w:tcPr>
+          <w:p>
+            <w:pPr>
+              <w:tabs>
+                <w:tab w:val="left" w:pos="0"/>
+              </w:tabs>
+              <w:suppressAutoHyphens/>
+            </w:pPr>
+            <w:r>
+              <w:rPr>
+                <w:b/>
+                <w:sz w:val="24"/>
+              </w:rPr>
+              <w:t>Use Case Name</w:t>
+            </w:r>
+          </w:p>
+        </w:tc>
+        <w:tc>
+          <w:tcPr>
+            <w:tcW w:w="7047" w:type="dxa"/>
+            <w:tcBorders>
+              <w:top w:val="single" w:sz="4" w:space="0" w:color="00000A"/>
+              <w:left w:val="single" w:sz="4" w:space="0" w:color="00000A"/>
+              <w:bottom w:val="single" w:sz="4" w:space="0" w:color="00000A"/>
+              <w:right w:val="single" w:sz="4" w:space="0" w:color="00000A"/>
+            </w:tcBorders>
+            <w:shd w:val="clear" w:color="auto" w:fill="auto"/>
+            <w:tcMar>
+              <w:left w:w="98" w:type="dxa"/>
+            </w:tcMar>
+          </w:tcPr>
+          <w:p>
+            <w:pPr>
+              <w:tabs>
+                <w:tab w:val="left" w:pos="0"/>
+              </w:tabs>
+              <w:suppressAutoHyphens/>
+            </w:pPr>
+            <w:r>
+              <w:rPr>
+                <w:sz w:val="24"/>
+              </w:rPr>
+              <w:t>The user can check an event's statistical information.</w:t>
+            </w:r>
+          </w:p>
+        </w:tc>
+      </w:tr>
+      <w:tr>
+        <w:trPr>
+          <w:trHeight w:val="267"/>
+        </w:trPr>
+        <w:tc>
+          <w:tcPr>
+            <w:tcW w:w="2313" w:type="dxa"/>
+            <w:tcBorders>
+              <w:top w:val="single" w:sz="4" w:space="0" w:color="00000A"/>
+              <w:left w:val="single" w:sz="4" w:space="0" w:color="00000A"/>
+              <w:bottom w:val="single" w:sz="4" w:space="0" w:color="00000A"/>
+              <w:right w:val="single" w:sz="4" w:space="0" w:color="00000A"/>
+            </w:tcBorders>
+            <w:shd w:val="clear" w:color="auto" w:fill="auto"/>
+            <w:tcMar>
+              <w:left w:w="98" w:type="dxa"/>
+            </w:tcMar>
+          </w:tcPr>
+          <w:p>
+            <w:pPr>
+              <w:tabs>
+                <w:tab w:val="left" w:pos="0"/>
+              </w:tabs>
+              <w:suppressAutoHyphens/>
+            </w:pPr>
+            <w:proofErr w:type="spellStart"/>
+            <w:r>
+              <w:rPr>
+                <w:b/>
+                <w:sz w:val="24"/>
+              </w:rPr>
+              <w:t>XRef</w:t>
+            </w:r>
+            <w:proofErr w:type="spellEnd"/>
+          </w:p>
+        </w:tc>
+        <w:tc>
+          <w:tcPr>
+            <w:tcW w:w="7047" w:type="dxa"/>
+            <w:tcBorders>
+              <w:top w:val="single" w:sz="4" w:space="0" w:color="00000A"/>
+              <w:left w:val="single" w:sz="4" w:space="0" w:color="00000A"/>
+              <w:bottom w:val="single" w:sz="4" w:space="0" w:color="00000A"/>
+              <w:right w:val="single" w:sz="4" w:space="0" w:color="00000A"/>
+            </w:tcBorders>
+            <w:shd w:val="clear" w:color="auto" w:fill="auto"/>
+            <w:tcMar>
+              <w:left w:w="98" w:type="dxa"/>
+            </w:tcMar>
+          </w:tcPr>
+          <w:p>
+            <w:pPr>
+              <w:tabs>
+                <w:tab w:val="left" w:pos="0"/>
+              </w:tabs>
+              <w:suppressAutoHyphens/>
+            </w:pPr>
+            <w:r>
+              <w:rPr>
+                <w:sz w:val="24"/>
+              </w:rPr>
+              <w:t>Section 2.3.9</w:t>
+            </w:r>
+          </w:p>
+        </w:tc>
+      </w:tr>
+      <w:tr>
+        <w:trPr>
+          <w:trHeight w:val="257"/>
+        </w:trPr>
+        <w:tc>
+          <w:tcPr>
+            <w:tcW w:w="2313" w:type="dxa"/>
+            <w:tcBorders>
+              <w:top w:val="single" w:sz="4" w:space="0" w:color="00000A"/>
+              <w:left w:val="single" w:sz="4" w:space="0" w:color="00000A"/>
+              <w:bottom w:val="single" w:sz="4" w:space="0" w:color="00000A"/>
+              <w:right w:val="single" w:sz="4" w:space="0" w:color="00000A"/>
+            </w:tcBorders>
+            <w:shd w:val="clear" w:color="auto" w:fill="auto"/>
+            <w:tcMar>
+              <w:left w:w="98" w:type="dxa"/>
+            </w:tcMar>
+          </w:tcPr>
+          <w:p>
+            <w:pPr>
+              <w:tabs>
+                <w:tab w:val="left" w:pos="0"/>
+              </w:tabs>
+              <w:suppressAutoHyphens/>
+            </w:pPr>
+            <w:r>
+              <w:rPr>
+                <w:b/>
+                <w:sz w:val="24"/>
+              </w:rPr>
+              <w:t>Trigger</w:t>
+            </w:r>
+          </w:p>
+        </w:tc>
+        <w:tc>
+          <w:tcPr>
+            <w:tcW w:w="7047" w:type="dxa"/>
+            <w:tcBorders>
+              <w:top w:val="single" w:sz="4" w:space="0" w:color="00000A"/>
+              <w:left w:val="single" w:sz="4" w:space="0" w:color="00000A"/>
+              <w:bottom w:val="single" w:sz="4" w:space="0" w:color="00000A"/>
+              <w:right w:val="single" w:sz="4" w:space="0" w:color="00000A"/>
+            </w:tcBorders>
+            <w:shd w:val="clear" w:color="auto" w:fill="auto"/>
+            <w:tcMar>
+              <w:left w:w="98" w:type="dxa"/>
+            </w:tcMar>
+          </w:tcPr>
+          <w:p>
+            <w:pPr>
+              <w:tabs>
+                <w:tab w:val="left" w:pos="0"/>
+              </w:tabs>
+              <w:suppressAutoHyphens/>
+              <w:rPr>
+                <w:sz w:val="24"/>
+              </w:rPr>
+            </w:pPr>
+            <w:r>
+              <w:rPr>
+                <w:sz w:val="24"/>
+              </w:rPr>
+              <w:t>The user selects Check stats from main window</w:t>
+            </w:r>
+          </w:p>
+        </w:tc>
+      </w:tr>
+      <w:tr>
+        <w:trPr>
+          <w:trHeight w:val="267"/>
+        </w:trPr>
+        <w:tc>
+          <w:tcPr>
+            <w:tcW w:w="2313" w:type="dxa"/>
+            <w:tcBorders>
+              <w:top w:val="single" w:sz="4" w:space="0" w:color="00000A"/>
+              <w:left w:val="single" w:sz="4" w:space="0" w:color="00000A"/>
+              <w:bottom w:val="single" w:sz="4" w:space="0" w:color="00000A"/>
+              <w:right w:val="single" w:sz="4" w:space="0" w:color="00000A"/>
+            </w:tcBorders>
+            <w:shd w:val="clear" w:color="auto" w:fill="auto"/>
+            <w:tcMar>
+              <w:left w:w="98" w:type="dxa"/>
+            </w:tcMar>
+          </w:tcPr>
+          <w:p>
+            <w:pPr>
+              <w:tabs>
+                <w:tab w:val="left" w:pos="0"/>
+              </w:tabs>
+              <w:suppressAutoHyphens/>
+            </w:pPr>
+            <w:r>
+              <w:rPr>
+                <w:b/>
+                <w:sz w:val="24"/>
+              </w:rPr>
+              <w:t>Precondition</w:t>
+            </w:r>
+          </w:p>
+        </w:tc>
+        <w:tc>
+          <w:tcPr>
+            <w:tcW w:w="7047" w:type="dxa"/>
+            <w:tcBorders>
+              <w:top w:val="single" w:sz="4" w:space="0" w:color="00000A"/>
+              <w:left w:val="single" w:sz="4" w:space="0" w:color="00000A"/>
+              <w:bottom w:val="single" w:sz="4" w:space="0" w:color="00000A"/>
+              <w:right w:val="single" w:sz="4" w:space="0" w:color="00000A"/>
+            </w:tcBorders>
+            <w:shd w:val="clear" w:color="auto" w:fill="auto"/>
+            <w:tcMar>
+              <w:left w:w="98" w:type="dxa"/>
+            </w:tcMar>
+          </w:tcPr>
+          <w:p>
+            <w:pPr>
+              <w:tabs>
+                <w:tab w:val="left" w:pos="0"/>
+              </w:tabs>
+              <w:suppressAutoHyphens/>
+            </w:pPr>
+            <w:r>
+              <w:rPr>
+                <w:sz w:val="24"/>
+              </w:rPr>
+              <w:t>The user has already logged on to the system</w:t>
+            </w:r>
+            <w:r>
+              <w:rPr>
+                <w:sz w:val="24"/>
+              </w:rPr>
+              <w:t>.</w:t>
+            </w:r>
+          </w:p>
+        </w:tc>
+      </w:tr>
+      <w:tr>
+        <w:trPr>
+          <w:trHeight w:val="54"/>
+        </w:trPr>
+        <w:tc>
+          <w:tcPr>
+            <w:tcW w:w="2313" w:type="dxa"/>
+            <w:tcBorders>
+              <w:top w:val="single" w:sz="4" w:space="0" w:color="00000A"/>
+              <w:left w:val="single" w:sz="4" w:space="0" w:color="00000A"/>
+              <w:bottom w:val="single" w:sz="4" w:space="0" w:color="00000A"/>
+              <w:right w:val="single" w:sz="4" w:space="0" w:color="00000A"/>
+            </w:tcBorders>
+            <w:shd w:val="clear" w:color="auto" w:fill="auto"/>
+            <w:tcMar>
+              <w:left w:w="98" w:type="dxa"/>
+            </w:tcMar>
+          </w:tcPr>
+          <w:p>
+            <w:pPr>
+              <w:tabs>
+                <w:tab w:val="left" w:pos="0"/>
+              </w:tabs>
+              <w:suppressAutoHyphens/>
+            </w:pPr>
+            <w:r>
+              <w:rPr>
+                <w:b/>
+                <w:sz w:val="24"/>
+              </w:rPr>
+              <w:t>Basic Path</w:t>
+            </w:r>
+          </w:p>
+        </w:tc>
+        <w:tc>
+          <w:tcPr>
+            <w:tcW w:w="7047" w:type="dxa"/>
+            <w:tcBorders>
+              <w:top w:val="single" w:sz="4" w:space="0" w:color="00000A"/>
+              <w:left w:val="single" w:sz="4" w:space="0" w:color="00000A"/>
+              <w:bottom w:val="single" w:sz="4" w:space="0" w:color="00000A"/>
+              <w:right w:val="single" w:sz="4" w:space="0" w:color="00000A"/>
+            </w:tcBorders>
+            <w:shd w:val="clear" w:color="auto" w:fill="auto"/>
+            <w:tcMar>
+              <w:left w:w="98" w:type="dxa"/>
+            </w:tcMar>
+          </w:tcPr>
+          <w:p>
+            <w:pPr>
+              <w:pStyle w:val="ListParagraph"/>
+              <w:numPr>
+                <w:ilvl w:val="0"/>
+                <w:numId w:val="45"/>
+              </w:numPr>
+              <w:rPr>
+                <w:spacing w:val="-3"/>
+                <w:sz w:val="24"/>
+              </w:rPr>
+            </w:pPr>
+            <w:r>
+              <w:rPr>
+                <w:spacing w:val="-3"/>
+                <w:sz w:val="24"/>
+              </w:rPr>
+              <w:t>The system refresh information from internet.</w:t>
+            </w:r>
+          </w:p>
+          <w:p>
+            <w:pPr>
+              <w:pStyle w:val="ListParagraph"/>
+              <w:numPr>
+                <w:ilvl w:val="0"/>
+                <w:numId w:val="45"/>
+              </w:numPr>
+              <w:rPr>
+                <w:spacing w:val="-3"/>
+                <w:sz w:val="24"/>
+              </w:rPr>
+            </w:pPr>
+            <w:r>
+              <w:rPr>
+                <w:spacing w:val="-3"/>
+                <w:sz w:val="24"/>
+              </w:rPr>
+              <w:t>The system shows the information of user’s past events.</w:t>
+            </w:r>
+          </w:p>
+        </w:tc>
+      </w:tr>
+      <w:tr>
+        <w:trPr>
+          <w:trHeight w:val="403"/>
+        </w:trPr>
+        <w:tc>
+          <w:tcPr>
+            <w:tcW w:w="2313" w:type="dxa"/>
+            <w:tcBorders>
+              <w:top w:val="single" w:sz="4" w:space="0" w:color="00000A"/>
+              <w:left w:val="single" w:sz="4" w:space="0" w:color="00000A"/>
+              <w:bottom w:val="single" w:sz="4" w:space="0" w:color="00000A"/>
+              <w:right w:val="single" w:sz="4" w:space="0" w:color="00000A"/>
+            </w:tcBorders>
+            <w:shd w:val="clear" w:color="auto" w:fill="auto"/>
+            <w:tcMar>
+              <w:left w:w="98" w:type="dxa"/>
+            </w:tcMar>
+          </w:tcPr>
+          <w:p>
+            <w:pPr>
+              <w:tabs>
+                <w:tab w:val="left" w:pos="0"/>
+              </w:tabs>
+              <w:suppressAutoHyphens/>
+            </w:pPr>
+            <w:r>
+              <w:rPr>
+                <w:b/>
+                <w:sz w:val="24"/>
+              </w:rPr>
+              <w:t>Alternative Paths</w:t>
+            </w:r>
+          </w:p>
+        </w:tc>
+        <w:tc>
+          <w:tcPr>
+            <w:tcW w:w="7047" w:type="dxa"/>
+            <w:tcBorders>
+              <w:top w:val="single" w:sz="4" w:space="0" w:color="00000A"/>
+              <w:left w:val="single" w:sz="4" w:space="0" w:color="00000A"/>
+              <w:bottom w:val="single" w:sz="4" w:space="0" w:color="00000A"/>
+              <w:right w:val="single" w:sz="4" w:space="0" w:color="00000A"/>
+            </w:tcBorders>
+            <w:shd w:val="clear" w:color="auto" w:fill="auto"/>
+            <w:tcMar>
+              <w:left w:w="98" w:type="dxa"/>
+            </w:tcMar>
+          </w:tcPr>
+          <w:p>
+            <w:pPr>
+              <w:tabs>
+                <w:tab w:val="left" w:pos="0"/>
+              </w:tabs>
+              <w:suppressAutoHyphens/>
+            </w:pPr>
+            <w:r>
+              <w:fldChar w:fldCharType="begin"/>
+            </w:r>
+            <w:r>
+              <w:instrText>XE "Database: : "</w:instrText>
+            </w:r>
+            <w:r>
+              <w:fldChar w:fldCharType="end"/>
+            </w:r>
+          </w:p>
+        </w:tc>
+      </w:tr>
+      <w:tr>
+        <w:trPr>
+          <w:trHeight w:val="274"/>
+        </w:trPr>
+        <w:tc>
+          <w:tcPr>
+            <w:tcW w:w="2313" w:type="dxa"/>
+            <w:tcBorders>
+              <w:top w:val="single" w:sz="4" w:space="0" w:color="00000A"/>
+              <w:left w:val="single" w:sz="4" w:space="0" w:color="00000A"/>
+              <w:bottom w:val="single" w:sz="4" w:space="0" w:color="00000A"/>
+              <w:right w:val="single" w:sz="4" w:space="0" w:color="00000A"/>
+            </w:tcBorders>
+            <w:shd w:val="clear" w:color="auto" w:fill="auto"/>
+            <w:tcMar>
+              <w:left w:w="98" w:type="dxa"/>
+            </w:tcMar>
+          </w:tcPr>
+          <w:p>
+            <w:pPr>
+              <w:tabs>
+                <w:tab w:val="left" w:pos="0"/>
+              </w:tabs>
+              <w:suppressAutoHyphens/>
+            </w:pPr>
+            <w:r>
+              <w:rPr>
+                <w:b/>
+                <w:sz w:val="24"/>
+              </w:rPr>
+              <w:lastRenderedPageBreak/>
+              <w:t>Postcondition</w:t>
+            </w:r>
+          </w:p>
+        </w:tc>
+        <w:tc>
+          <w:tcPr>
+            <w:tcW w:w="7047" w:type="dxa"/>
+            <w:tcBorders>
+              <w:top w:val="single" w:sz="4" w:space="0" w:color="00000A"/>
+              <w:left w:val="single" w:sz="4" w:space="0" w:color="00000A"/>
+              <w:bottom w:val="single" w:sz="4" w:space="0" w:color="00000A"/>
+              <w:right w:val="single" w:sz="4" w:space="0" w:color="00000A"/>
+            </w:tcBorders>
+            <w:shd w:val="clear" w:color="auto" w:fill="auto"/>
+            <w:tcMar>
+              <w:left w:w="98" w:type="dxa"/>
+            </w:tcMar>
+          </w:tcPr>
+          <w:p>
+            <w:pPr>
+              <w:tabs>
+                <w:tab w:val="left" w:pos="0"/>
+              </w:tabs>
+              <w:suppressAutoHyphens/>
+              <w:rPr>
+                <w:sz w:val="24"/>
+              </w:rPr>
+            </w:pPr>
+          </w:p>
+        </w:tc>
+      </w:tr>
+      <w:tr>
+        <w:trPr>
+          <w:trHeight w:val="267"/>
+        </w:trPr>
+        <w:tc>
+          <w:tcPr>
+            <w:tcW w:w="2313" w:type="dxa"/>
+            <w:tcBorders>
+              <w:top w:val="single" w:sz="4" w:space="0" w:color="00000A"/>
+              <w:left w:val="single" w:sz="4" w:space="0" w:color="00000A"/>
+              <w:bottom w:val="single" w:sz="4" w:space="0" w:color="00000A"/>
+              <w:right w:val="single" w:sz="4" w:space="0" w:color="00000A"/>
+            </w:tcBorders>
+            <w:shd w:val="clear" w:color="auto" w:fill="auto"/>
+            <w:tcMar>
+              <w:left w:w="98" w:type="dxa"/>
+            </w:tcMar>
+          </w:tcPr>
+          <w:p>
+            <w:pPr>
+              <w:tabs>
+                <w:tab w:val="left" w:pos="0"/>
+              </w:tabs>
+              <w:suppressAutoHyphens/>
+            </w:pPr>
+            <w:r>
+              <w:rPr>
+                <w:b/>
+                <w:sz w:val="24"/>
+              </w:rPr>
+              <w:t>Exception Paths</w:t>
+            </w:r>
+          </w:p>
+        </w:tc>
+        <w:tc>
+          <w:tcPr>
+            <w:tcW w:w="7047" w:type="dxa"/>
+            <w:tcBorders>
+              <w:top w:val="single" w:sz="4" w:space="0" w:color="00000A"/>
+              <w:left w:val="single" w:sz="4" w:space="0" w:color="00000A"/>
+              <w:bottom w:val="single" w:sz="4" w:space="0" w:color="00000A"/>
+              <w:right w:val="single" w:sz="4" w:space="0" w:color="00000A"/>
+            </w:tcBorders>
+            <w:shd w:val="clear" w:color="auto" w:fill="auto"/>
+            <w:tcMar>
+              <w:left w:w="98" w:type="dxa"/>
+            </w:tcMar>
+          </w:tcPr>
+          <w:p>
+            <w:pPr>
+              <w:tabs>
+                <w:tab w:val="left" w:pos="0"/>
+              </w:tabs>
+              <w:suppressAutoHyphens/>
+              <w:rPr>
+                <w:sz w:val="24"/>
+              </w:rPr>
+            </w:pPr>
+            <w:r>
+              <w:rPr>
+                <w:sz w:val="24"/>
+              </w:rPr>
+              <w:t>In case of no access to internet, the system will only show already downloaded data.</w:t>
+            </w:r>
+          </w:p>
+        </w:tc>
+      </w:tr>
+      <w:tr>
+        <w:trPr>
+          <w:trHeight w:val="309"/>
+        </w:trPr>
+        <w:tc>
+          <w:tcPr>
+            <w:tcW w:w="2313" w:type="dxa"/>
+            <w:tcBorders>
+              <w:top w:val="single" w:sz="4" w:space="0" w:color="00000A"/>
+              <w:left w:val="single" w:sz="4" w:space="0" w:color="00000A"/>
+              <w:bottom w:val="single" w:sz="4" w:space="0" w:color="00000A"/>
+              <w:right w:val="single" w:sz="4" w:space="0" w:color="00000A"/>
+            </w:tcBorders>
+            <w:shd w:val="clear" w:color="auto" w:fill="auto"/>
+            <w:tcMar>
+              <w:left w:w="98" w:type="dxa"/>
+            </w:tcMar>
+          </w:tcPr>
+          <w:p>
+            <w:pPr>
+              <w:tabs>
+                <w:tab w:val="left" w:pos="0"/>
+              </w:tabs>
+              <w:suppressAutoHyphens/>
+            </w:pPr>
+            <w:r>
+              <w:rPr>
+                <w:b/>
+                <w:sz w:val="24"/>
+              </w:rPr>
+              <w:t>Other</w:t>
+            </w:r>
+          </w:p>
+        </w:tc>
+        <w:tc>
+          <w:tcPr>
+            <w:tcW w:w="7047" w:type="dxa"/>
+            <w:tcBorders>
+              <w:top w:val="single" w:sz="4" w:space="0" w:color="00000A"/>
+              <w:left w:val="single" w:sz="4" w:space="0" w:color="00000A"/>
+              <w:bottom w:val="single" w:sz="4" w:space="0" w:color="00000A"/>
+              <w:right w:val="single" w:sz="4" w:space="0" w:color="00000A"/>
+            </w:tcBorders>
+            <w:shd w:val="clear" w:color="auto" w:fill="auto"/>
+            <w:tcMar>
+              <w:left w:w="98" w:type="dxa"/>
+            </w:tcMar>
+          </w:tcPr>
+          <w:p>
+            <w:pPr>
+              <w:tabs>
+                <w:tab w:val="left" w:pos="0"/>
+              </w:tabs>
+              <w:suppressAutoHyphens/>
+            </w:pPr>
+            <w:r>
+              <w:fldChar w:fldCharType="begin"/>
+            </w:r>
+            <w:r>
+              <w:instrText>XE "Database: : "</w:instrText>
+            </w:r>
+            <w:r>
+              <w:fldChar w:fldCharType="end"/>
+            </w:r>
+          </w:p>
+        </w:tc>
+      </w:tr>
+    </w:tbl>
+    <w:p>
+      <w:bookmarkStart w:id="24" w:name="_GoBack"/>
+      <w:bookmarkEnd w:id="24"/>
+    </w:p>
+    <w:p/>
+    <w:p>
+      <w:pPr>
         <w:pStyle w:val="Heading2"/>
         <w:spacing w:line="480" w:lineRule="auto"/>
       </w:pPr>
@@ -3190,7 +5675,7 @@
           <w:rFonts w:ascii="Times New Roman" w:hAnsi="Times New Roman"/>
         </w:rPr>
       </w:pPr>
-      <w:bookmarkStart w:id="21" w:name="_Toc44676298"/>
+      <w:bookmarkStart w:id="25" w:name="_Toc44676298"/>
       <w:r>
         <w:rPr>
           <w:rFonts w:ascii="Times New Roman" w:hAnsi="Times New Roman"/>
@@ -3322,17 +5807,9 @@
         <w:rPr>
           <w:sz w:val="32"/>
         </w:rPr>
-        <w:t>User check stat</w:t>
-      </w:r>
-      <w:bookmarkStart w:id="22" w:name="_GoBack"/>
-      <w:bookmarkEnd w:id="22"/>
-      <w:r>
-        <w:rPr>
-          <w:sz w:val="32"/>
-        </w:rPr>
-        <w:t>s Scenario</w:t>
-      </w:r>
-      <w:bookmarkEnd w:id="21"/>
+        <w:t>User check stats Scenario</w:t>
+      </w:r>
+      <w:bookmarkEnd w:id="25"/>
     </w:p>
     <w:sectPr>
       <w:pgSz w:w="12240" w:h="15840"/>
@@ -4370,6 +6847,95 @@
     </w:lvl>
   </w:abstractNum>
   <w:abstractNum w:abstractNumId="9" w15:restartNumberingAfterBreak="0">
+    <w:nsid w:val="1BFF3D95"/>
+    <w:multiLevelType w:val="hybridMultilevel"/>
+    <w:tmpl w:val="A516C1F6"/>
+    <w:lvl w:ilvl="0" w:tplc="0816000F">
+      <w:start w:val="1"/>
+      <w:numFmt w:val="decimal"/>
+      <w:lvlText w:val="%1."/>
+      <w:lvlJc w:val="left"/>
+      <w:pPr>
+        <w:ind w:left="720" w:hanging="360"/>
+      </w:pPr>
+      <w:rPr>
+        <w:rFonts w:hint="default"/>
+      </w:rPr>
+    </w:lvl>
+    <w:lvl w:ilvl="1" w:tplc="08160019" w:tentative="1">
+      <w:start w:val="1"/>
+      <w:numFmt w:val="lowerLetter"/>
+      <w:lvlText w:val="%2."/>
+      <w:lvlJc w:val="left"/>
+      <w:pPr>
+        <w:ind w:left="1440" w:hanging="360"/>
+      </w:pPr>
+    </w:lvl>
+    <w:lvl w:ilvl="2" w:tplc="0816001B" w:tentative="1">
+      <w:start w:val="1"/>
+      <w:numFmt w:val="lowerRoman"/>
+      <w:lvlText w:val="%3."/>
+      <w:lvlJc w:val="right"/>
+      <w:pPr>
+        <w:ind w:left="2160" w:hanging="180"/>
+      </w:pPr>
+    </w:lvl>
+    <w:lvl w:ilvl="3" w:tplc="0816000F" w:tentative="1">
+      <w:start w:val="1"/>
+      <w:numFmt w:val="decimal"/>
+      <w:lvlText w:val="%4."/>
+      <w:lvlJc w:val="left"/>
+      <w:pPr>
+        <w:ind w:left="2880" w:hanging="360"/>
+      </w:pPr>
+    </w:lvl>
+    <w:lvl w:ilvl="4" w:tplc="08160019" w:tentative="1">
+      <w:start w:val="1"/>
+      <w:numFmt w:val="lowerLetter"/>
+      <w:lvlText w:val="%5."/>
+      <w:lvlJc w:val="left"/>
+      <w:pPr>
+        <w:ind w:left="3600" w:hanging="360"/>
+      </w:pPr>
+    </w:lvl>
+    <w:lvl w:ilvl="5" w:tplc="0816001B" w:tentative="1">
+      <w:start w:val="1"/>
+      <w:numFmt w:val="lowerRoman"/>
+      <w:lvlText w:val="%6."/>
+      <w:lvlJc w:val="right"/>
+      <w:pPr>
+        <w:ind w:left="4320" w:hanging="180"/>
+      </w:pPr>
+    </w:lvl>
+    <w:lvl w:ilvl="6" w:tplc="0816000F" w:tentative="1">
+      <w:start w:val="1"/>
+      <w:numFmt w:val="decimal"/>
+      <w:lvlText w:val="%7."/>
+      <w:lvlJc w:val="left"/>
+      <w:pPr>
+        <w:ind w:left="5040" w:hanging="360"/>
+      </w:pPr>
+    </w:lvl>
+    <w:lvl w:ilvl="7" w:tplc="08160019" w:tentative="1">
+      <w:start w:val="1"/>
+      <w:numFmt w:val="lowerLetter"/>
+      <w:lvlText w:val="%8."/>
+      <w:lvlJc w:val="left"/>
+      <w:pPr>
+        <w:ind w:left="5760" w:hanging="360"/>
+      </w:pPr>
+    </w:lvl>
+    <w:lvl w:ilvl="8" w:tplc="0816001B" w:tentative="1">
+      <w:start w:val="1"/>
+      <w:numFmt w:val="lowerRoman"/>
+      <w:lvlText w:val="%9."/>
+      <w:lvlJc w:val="right"/>
+      <w:pPr>
+        <w:ind w:left="6480" w:hanging="180"/>
+      </w:pPr>
+    </w:lvl>
+  </w:abstractNum>
+  <w:abstractNum w:abstractNumId="10" w15:restartNumberingAfterBreak="0">
     <w:nsid w:val="1C4250E9"/>
     <w:multiLevelType w:val="hybridMultilevel"/>
     <w:tmpl w:val="8812BFE6"/>
@@ -4485,7 +7051,7 @@
       </w:pPr>
     </w:lvl>
   </w:abstractNum>
-  <w:abstractNum w:abstractNumId="10" w15:restartNumberingAfterBreak="0">
+  <w:abstractNum w:abstractNumId="11" w15:restartNumberingAfterBreak="0">
     <w:nsid w:val="2162633A"/>
     <w:multiLevelType w:val="singleLevel"/>
     <w:tmpl w:val="0409000F"/>
@@ -4505,7 +7071,7 @@
       </w:rPr>
     </w:lvl>
   </w:abstractNum>
-  <w:abstractNum w:abstractNumId="11" w15:restartNumberingAfterBreak="0">
+  <w:abstractNum w:abstractNumId="12" w15:restartNumberingAfterBreak="0">
     <w:nsid w:val="244E6C0F"/>
     <w:multiLevelType w:val="singleLevel"/>
     <w:tmpl w:val="0409000F"/>
@@ -4522,7 +7088,7 @@
       </w:pPr>
     </w:lvl>
   </w:abstractNum>
-  <w:abstractNum w:abstractNumId="12" w15:restartNumberingAfterBreak="0">
+  <w:abstractNum w:abstractNumId="13" w15:restartNumberingAfterBreak="0">
     <w:nsid w:val="247608D9"/>
     <w:multiLevelType w:val="hybridMultilevel"/>
     <w:tmpl w:val="54DCCE68"/>
@@ -4638,7 +7204,7 @@
       </w:pPr>
     </w:lvl>
   </w:abstractNum>
-  <w:abstractNum w:abstractNumId="13" w15:restartNumberingAfterBreak="0">
+  <w:abstractNum w:abstractNumId="14" w15:restartNumberingAfterBreak="0">
     <w:nsid w:val="25E2146A"/>
     <w:multiLevelType w:val="hybridMultilevel"/>
     <w:tmpl w:val="CEFAF510"/>
@@ -4751,7 +7317,7 @@
       </w:pPr>
     </w:lvl>
   </w:abstractNum>
-  <w:abstractNum w:abstractNumId="14" w15:restartNumberingAfterBreak="0">
+  <w:abstractNum w:abstractNumId="15" w15:restartNumberingAfterBreak="0">
     <w:nsid w:val="26681F58"/>
     <w:multiLevelType w:val="hybridMultilevel"/>
     <w:tmpl w:val="63505464"/>
@@ -4837,7 +7403,7 @@
       </w:pPr>
     </w:lvl>
   </w:abstractNum>
-  <w:abstractNum w:abstractNumId="15" w15:restartNumberingAfterBreak="0">
+  <w:abstractNum w:abstractNumId="16" w15:restartNumberingAfterBreak="0">
     <w:nsid w:val="298872DD"/>
     <w:multiLevelType w:val="hybridMultilevel"/>
     <w:tmpl w:val="CBDE8CB4"/>
@@ -4950,7 +7516,7 @@
       </w:pPr>
     </w:lvl>
   </w:abstractNum>
-  <w:abstractNum w:abstractNumId="16" w15:restartNumberingAfterBreak="0">
+  <w:abstractNum w:abstractNumId="17" w15:restartNumberingAfterBreak="0">
     <w:nsid w:val="2C131A69"/>
     <w:multiLevelType w:val="multilevel"/>
     <w:tmpl w:val="E592BD04"/>
@@ -5063,7 +7629,7 @@
       </w:rPr>
     </w:lvl>
   </w:abstractNum>
-  <w:abstractNum w:abstractNumId="17" w15:restartNumberingAfterBreak="0">
+  <w:abstractNum w:abstractNumId="18" w15:restartNumberingAfterBreak="0">
     <w:nsid w:val="2C8C39CE"/>
     <w:multiLevelType w:val="hybridMultilevel"/>
     <w:tmpl w:val="C30E68E0"/>
@@ -5179,7 +7745,7 @@
       </w:pPr>
     </w:lvl>
   </w:abstractNum>
-  <w:abstractNum w:abstractNumId="18" w15:restartNumberingAfterBreak="0">
+  <w:abstractNum w:abstractNumId="19" w15:restartNumberingAfterBreak="0">
     <w:nsid w:val="2EE23DF9"/>
     <w:multiLevelType w:val="hybridMultilevel"/>
     <w:tmpl w:val="5FBC2EB6"/>
@@ -5292,7 +7858,7 @@
       </w:pPr>
     </w:lvl>
   </w:abstractNum>
-  <w:abstractNum w:abstractNumId="19" w15:restartNumberingAfterBreak="0">
+  <w:abstractNum w:abstractNumId="20" w15:restartNumberingAfterBreak="0">
     <w:nsid w:val="30FA2459"/>
     <w:multiLevelType w:val="multilevel"/>
     <w:tmpl w:val="DBCA6B6E"/>
@@ -5432,7 +7998,7 @@
       </w:rPr>
     </w:lvl>
   </w:abstractNum>
-  <w:abstractNum w:abstractNumId="20" w15:restartNumberingAfterBreak="0">
+  <w:abstractNum w:abstractNumId="21" w15:restartNumberingAfterBreak="0">
     <w:nsid w:val="332E3377"/>
     <w:multiLevelType w:val="hybridMultilevel"/>
     <w:tmpl w:val="55647156"/>
@@ -5572,7 +8138,7 @@
       </w:rPr>
     </w:lvl>
   </w:abstractNum>
-  <w:abstractNum w:abstractNumId="21" w15:restartNumberingAfterBreak="0">
+  <w:abstractNum w:abstractNumId="22" w15:restartNumberingAfterBreak="0">
     <w:nsid w:val="37BE4273"/>
     <w:multiLevelType w:val="hybridMultilevel"/>
     <w:tmpl w:val="03D08170"/>
@@ -5688,7 +8254,7 @@
       </w:pPr>
     </w:lvl>
   </w:abstractNum>
-  <w:abstractNum w:abstractNumId="22" w15:restartNumberingAfterBreak="0">
+  <w:abstractNum w:abstractNumId="23" w15:restartNumberingAfterBreak="0">
     <w:nsid w:val="38781DB0"/>
     <w:multiLevelType w:val="singleLevel"/>
     <w:tmpl w:val="04090001"/>
@@ -5708,7 +8274,7 @@
       </w:rPr>
     </w:lvl>
   </w:abstractNum>
-  <w:abstractNum w:abstractNumId="23" w15:restartNumberingAfterBreak="0">
+  <w:abstractNum w:abstractNumId="24" w15:restartNumberingAfterBreak="0">
     <w:nsid w:val="3A2D0D75"/>
     <w:multiLevelType w:val="hybridMultilevel"/>
     <w:tmpl w:val="CA5499CE"/>
@@ -5821,7 +8387,7 @@
       </w:pPr>
     </w:lvl>
   </w:abstractNum>
-  <w:abstractNum w:abstractNumId="24" w15:restartNumberingAfterBreak="0">
+  <w:abstractNum w:abstractNumId="25" w15:restartNumberingAfterBreak="0">
     <w:nsid w:val="3A9C255B"/>
     <w:multiLevelType w:val="hybridMultilevel"/>
     <w:tmpl w:val="C068CF92"/>
@@ -5934,7 +8500,7 @@
       </w:pPr>
     </w:lvl>
   </w:abstractNum>
-  <w:abstractNum w:abstractNumId="25" w15:restartNumberingAfterBreak="0">
+  <w:abstractNum w:abstractNumId="26" w15:restartNumberingAfterBreak="0">
     <w:nsid w:val="3BCE0A42"/>
     <w:multiLevelType w:val="hybridMultilevel"/>
     <w:tmpl w:val="4D087A02"/>
@@ -6050,7 +8616,7 @@
       </w:pPr>
     </w:lvl>
   </w:abstractNum>
-  <w:abstractNum w:abstractNumId="26" w15:restartNumberingAfterBreak="0">
+  <w:abstractNum w:abstractNumId="27" w15:restartNumberingAfterBreak="0">
     <w:nsid w:val="3D2B50F3"/>
     <w:multiLevelType w:val="hybridMultilevel"/>
     <w:tmpl w:val="91FCE31A"/>
@@ -6166,7 +8732,7 @@
       </w:pPr>
     </w:lvl>
   </w:abstractNum>
-  <w:abstractNum w:abstractNumId="27" w15:restartNumberingAfterBreak="0">
+  <w:abstractNum w:abstractNumId="28" w15:restartNumberingAfterBreak="0">
     <w:nsid w:val="40BA6B49"/>
     <w:multiLevelType w:val="hybridMultilevel"/>
     <w:tmpl w:val="4F909CCE"/>
@@ -6282,7 +8848,7 @@
       </w:pPr>
     </w:lvl>
   </w:abstractNum>
-  <w:abstractNum w:abstractNumId="28" w15:restartNumberingAfterBreak="0">
+  <w:abstractNum w:abstractNumId="29" w15:restartNumberingAfterBreak="0">
     <w:nsid w:val="40BA6B51"/>
     <w:multiLevelType w:val="hybridMultilevel"/>
     <w:tmpl w:val="B052CD18"/>
@@ -6398,7 +8964,7 @@
       </w:pPr>
     </w:lvl>
   </w:abstractNum>
-  <w:abstractNum w:abstractNumId="29" w15:restartNumberingAfterBreak="0">
+  <w:abstractNum w:abstractNumId="30" w15:restartNumberingAfterBreak="0">
     <w:nsid w:val="4A9615B5"/>
     <w:multiLevelType w:val="hybridMultilevel"/>
     <w:tmpl w:val="A516C1F6"/>
@@ -6487,7 +9053,7 @@
       </w:pPr>
     </w:lvl>
   </w:abstractNum>
-  <w:abstractNum w:abstractNumId="30" w15:restartNumberingAfterBreak="0">
+  <w:abstractNum w:abstractNumId="31" w15:restartNumberingAfterBreak="0">
     <w:nsid w:val="4ACF1E95"/>
     <w:multiLevelType w:val="hybridMultilevel"/>
     <w:tmpl w:val="D0DAB2B8"/>
@@ -6603,7 +9169,96 @@
       </w:pPr>
     </w:lvl>
   </w:abstractNum>
-  <w:abstractNum w:abstractNumId="31" w15:restartNumberingAfterBreak="0">
+  <w:abstractNum w:abstractNumId="32" w15:restartNumberingAfterBreak="0">
+    <w:nsid w:val="4E683C86"/>
+    <w:multiLevelType w:val="hybridMultilevel"/>
+    <w:tmpl w:val="A516C1F6"/>
+    <w:lvl w:ilvl="0" w:tplc="0816000F">
+      <w:start w:val="1"/>
+      <w:numFmt w:val="decimal"/>
+      <w:lvlText w:val="%1."/>
+      <w:lvlJc w:val="left"/>
+      <w:pPr>
+        <w:ind w:left="720" w:hanging="360"/>
+      </w:pPr>
+      <w:rPr>
+        <w:rFonts w:hint="default"/>
+      </w:rPr>
+    </w:lvl>
+    <w:lvl w:ilvl="1" w:tplc="08160019" w:tentative="1">
+      <w:start w:val="1"/>
+      <w:numFmt w:val="lowerLetter"/>
+      <w:lvlText w:val="%2."/>
+      <w:lvlJc w:val="left"/>
+      <w:pPr>
+        <w:ind w:left="1440" w:hanging="360"/>
+      </w:pPr>
+    </w:lvl>
+    <w:lvl w:ilvl="2" w:tplc="0816001B" w:tentative="1">
+      <w:start w:val="1"/>
+      <w:numFmt w:val="lowerRoman"/>
+      <w:lvlText w:val="%3."/>
+      <w:lvlJc w:val="right"/>
+      <w:pPr>
+        <w:ind w:left="2160" w:hanging="180"/>
+      </w:pPr>
+    </w:lvl>
+    <w:lvl w:ilvl="3" w:tplc="0816000F" w:tentative="1">
+      <w:start w:val="1"/>
+      <w:numFmt w:val="decimal"/>
+      <w:lvlText w:val="%4."/>
+      <w:lvlJc w:val="left"/>
+      <w:pPr>
+        <w:ind w:left="2880" w:hanging="360"/>
+      </w:pPr>
+    </w:lvl>
+    <w:lvl w:ilvl="4" w:tplc="08160019" w:tentative="1">
+      <w:start w:val="1"/>
+      <w:numFmt w:val="lowerLetter"/>
+      <w:lvlText w:val="%5."/>
+      <w:lvlJc w:val="left"/>
+      <w:pPr>
+        <w:ind w:left="3600" w:hanging="360"/>
+      </w:pPr>
+    </w:lvl>
+    <w:lvl w:ilvl="5" w:tplc="0816001B" w:tentative="1">
+      <w:start w:val="1"/>
+      <w:numFmt w:val="lowerRoman"/>
+      <w:lvlText w:val="%6."/>
+      <w:lvlJc w:val="right"/>
+      <w:pPr>
+        <w:ind w:left="4320" w:hanging="180"/>
+      </w:pPr>
+    </w:lvl>
+    <w:lvl w:ilvl="6" w:tplc="0816000F" w:tentative="1">
+      <w:start w:val="1"/>
+      <w:numFmt w:val="decimal"/>
+      <w:lvlText w:val="%7."/>
+      <w:lvlJc w:val="left"/>
+      <w:pPr>
+        <w:ind w:left="5040" w:hanging="360"/>
+      </w:pPr>
+    </w:lvl>
+    <w:lvl w:ilvl="7" w:tplc="08160019" w:tentative="1">
+      <w:start w:val="1"/>
+      <w:numFmt w:val="lowerLetter"/>
+      <w:lvlText w:val="%8."/>
+      <w:lvlJc w:val="left"/>
+      <w:pPr>
+        <w:ind w:left="5760" w:hanging="360"/>
+      </w:pPr>
+    </w:lvl>
+    <w:lvl w:ilvl="8" w:tplc="0816001B" w:tentative="1">
+      <w:start w:val="1"/>
+      <w:numFmt w:val="lowerRoman"/>
+      <w:lvlText w:val="%9."/>
+      <w:lvlJc w:val="right"/>
+      <w:pPr>
+        <w:ind w:left="6480" w:hanging="180"/>
+      </w:pPr>
+    </w:lvl>
+  </w:abstractNum>
+  <w:abstractNum w:abstractNumId="33" w15:restartNumberingAfterBreak="0">
     <w:nsid w:val="51696E2D"/>
     <w:multiLevelType w:val="hybridMultilevel"/>
     <w:tmpl w:val="F15AC4D2"/>
@@ -6716,7 +9371,7 @@
       </w:pPr>
     </w:lvl>
   </w:abstractNum>
-  <w:abstractNum w:abstractNumId="32" w15:restartNumberingAfterBreak="0">
+  <w:abstractNum w:abstractNumId="34" w15:restartNumberingAfterBreak="0">
     <w:nsid w:val="54E76D43"/>
     <w:multiLevelType w:val="hybridMultilevel"/>
     <w:tmpl w:val="02FE2F72"/>
@@ -6832,7 +9487,7 @@
       </w:pPr>
     </w:lvl>
   </w:abstractNum>
-  <w:abstractNum w:abstractNumId="33" w15:restartNumberingAfterBreak="0">
+  <w:abstractNum w:abstractNumId="35" w15:restartNumberingAfterBreak="0">
     <w:nsid w:val="5EC75146"/>
     <w:multiLevelType w:val="hybridMultilevel"/>
     <w:tmpl w:val="7952E428"/>
@@ -6948,7 +9603,7 @@
       </w:pPr>
     </w:lvl>
   </w:abstractNum>
-  <w:abstractNum w:abstractNumId="34" w15:restartNumberingAfterBreak="0">
+  <w:abstractNum w:abstractNumId="36" w15:restartNumberingAfterBreak="0">
     <w:nsid w:val="67172AFC"/>
     <w:multiLevelType w:val="singleLevel"/>
     <w:tmpl w:val="04090001"/>
@@ -6968,7 +9623,7 @@
       </w:rPr>
     </w:lvl>
   </w:abstractNum>
-  <w:abstractNum w:abstractNumId="35" w15:restartNumberingAfterBreak="0">
+  <w:abstractNum w:abstractNumId="37" w15:restartNumberingAfterBreak="0">
     <w:nsid w:val="7356762C"/>
     <w:multiLevelType w:val="hybridMultilevel"/>
     <w:tmpl w:val="8D768312"/>
@@ -7084,7 +9739,7 @@
       </w:pPr>
     </w:lvl>
   </w:abstractNum>
-  <w:abstractNum w:abstractNumId="36" w15:restartNumberingAfterBreak="0">
+  <w:abstractNum w:abstractNumId="38" w15:restartNumberingAfterBreak="0">
     <w:nsid w:val="746F06C9"/>
     <w:multiLevelType w:val="hybridMultilevel"/>
     <w:tmpl w:val="13C254C6"/>
@@ -7200,7 +9855,96 @@
       </w:pPr>
     </w:lvl>
   </w:abstractNum>
-  <w:abstractNum w:abstractNumId="37" w15:restartNumberingAfterBreak="0">
+  <w:abstractNum w:abstractNumId="39" w15:restartNumberingAfterBreak="0">
+    <w:nsid w:val="76142199"/>
+    <w:multiLevelType w:val="hybridMultilevel"/>
+    <w:tmpl w:val="A516C1F6"/>
+    <w:lvl w:ilvl="0" w:tplc="0816000F">
+      <w:start w:val="1"/>
+      <w:numFmt w:val="decimal"/>
+      <w:lvlText w:val="%1."/>
+      <w:lvlJc w:val="left"/>
+      <w:pPr>
+        <w:ind w:left="720" w:hanging="360"/>
+      </w:pPr>
+      <w:rPr>
+        <w:rFonts w:hint="default"/>
+      </w:rPr>
+    </w:lvl>
+    <w:lvl w:ilvl="1" w:tplc="08160019" w:tentative="1">
+      <w:start w:val="1"/>
+      <w:numFmt w:val="lowerLetter"/>
+      <w:lvlText w:val="%2."/>
+      <w:lvlJc w:val="left"/>
+      <w:pPr>
+        <w:ind w:left="1440" w:hanging="360"/>
+      </w:pPr>
+    </w:lvl>
+    <w:lvl w:ilvl="2" w:tplc="0816001B" w:tentative="1">
+      <w:start w:val="1"/>
+      <w:numFmt w:val="lowerRoman"/>
+      <w:lvlText w:val="%3."/>
+      <w:lvlJc w:val="right"/>
+      <w:pPr>
+        <w:ind w:left="2160" w:hanging="180"/>
+      </w:pPr>
+    </w:lvl>
+    <w:lvl w:ilvl="3" w:tplc="0816000F" w:tentative="1">
+      <w:start w:val="1"/>
+      <w:numFmt w:val="decimal"/>
+      <w:lvlText w:val="%4."/>
+      <w:lvlJc w:val="left"/>
+      <w:pPr>
+        <w:ind w:left="2880" w:hanging="360"/>
+      </w:pPr>
+    </w:lvl>
+    <w:lvl w:ilvl="4" w:tplc="08160019" w:tentative="1">
+      <w:start w:val="1"/>
+      <w:numFmt w:val="lowerLetter"/>
+      <w:lvlText w:val="%5."/>
+      <w:lvlJc w:val="left"/>
+      <w:pPr>
+        <w:ind w:left="3600" w:hanging="360"/>
+      </w:pPr>
+    </w:lvl>
+    <w:lvl w:ilvl="5" w:tplc="0816001B" w:tentative="1">
+      <w:start w:val="1"/>
+      <w:numFmt w:val="lowerRoman"/>
+      <w:lvlText w:val="%6."/>
+      <w:lvlJc w:val="right"/>
+      <w:pPr>
+        <w:ind w:left="4320" w:hanging="180"/>
+      </w:pPr>
+    </w:lvl>
+    <w:lvl w:ilvl="6" w:tplc="0816000F" w:tentative="1">
+      <w:start w:val="1"/>
+      <w:numFmt w:val="decimal"/>
+      <w:lvlText w:val="%7."/>
+      <w:lvlJc w:val="left"/>
+      <w:pPr>
+        <w:ind w:left="5040" w:hanging="360"/>
+      </w:pPr>
+    </w:lvl>
+    <w:lvl w:ilvl="7" w:tplc="08160019" w:tentative="1">
+      <w:start w:val="1"/>
+      <w:numFmt w:val="lowerLetter"/>
+      <w:lvlText w:val="%8."/>
+      <w:lvlJc w:val="left"/>
+      <w:pPr>
+        <w:ind w:left="5760" w:hanging="360"/>
+      </w:pPr>
+    </w:lvl>
+    <w:lvl w:ilvl="8" w:tplc="0816001B" w:tentative="1">
+      <w:start w:val="1"/>
+      <w:numFmt w:val="lowerRoman"/>
+      <w:lvlText w:val="%9."/>
+      <w:lvlJc w:val="right"/>
+      <w:pPr>
+        <w:ind w:left="6480" w:hanging="180"/>
+      </w:pPr>
+    </w:lvl>
+  </w:abstractNum>
+  <w:abstractNum w:abstractNumId="40" w15:restartNumberingAfterBreak="0">
     <w:nsid w:val="76915B2D"/>
     <w:multiLevelType w:val="hybridMultilevel"/>
     <w:tmpl w:val="09C2D110"/>
@@ -7313,7 +10057,7 @@
       </w:pPr>
     </w:lvl>
   </w:abstractNum>
-  <w:abstractNum w:abstractNumId="38" w15:restartNumberingAfterBreak="0">
+  <w:abstractNum w:abstractNumId="41" w15:restartNumberingAfterBreak="0">
     <w:nsid w:val="785705EA"/>
     <w:multiLevelType w:val="hybridMultilevel"/>
     <w:tmpl w:val="3E6635EC"/>
@@ -7426,7 +10170,7 @@
       </w:pPr>
     </w:lvl>
   </w:abstractNum>
-  <w:abstractNum w:abstractNumId="39" w15:restartNumberingAfterBreak="0">
+  <w:abstractNum w:abstractNumId="42" w15:restartNumberingAfterBreak="0">
     <w:nsid w:val="78BB687C"/>
     <w:multiLevelType w:val="hybridMultilevel"/>
     <w:tmpl w:val="5FEC59B0"/>
@@ -7539,7 +10283,7 @@
       </w:pPr>
     </w:lvl>
   </w:abstractNum>
-  <w:abstractNum w:abstractNumId="40" w15:restartNumberingAfterBreak="0">
+  <w:abstractNum w:abstractNumId="43" w15:restartNumberingAfterBreak="0">
     <w:nsid w:val="7D822FFA"/>
     <w:multiLevelType w:val="hybridMultilevel"/>
     <w:tmpl w:val="8C0E65BA"/>
@@ -7652,7 +10396,7 @@
       </w:pPr>
     </w:lvl>
   </w:abstractNum>
-  <w:abstractNum w:abstractNumId="41" w15:restartNumberingAfterBreak="0">
+  <w:abstractNum w:abstractNumId="44" w15:restartNumberingAfterBreak="0">
     <w:nsid w:val="7D917920"/>
     <w:multiLevelType w:val="hybridMultilevel"/>
     <w:tmpl w:val="4A6EB4A0"/>
@@ -7766,28 +10510,28 @@
     </w:lvl>
   </w:abstractNum>
   <w:num w:numId="1">
-    <w:abstractNumId w:val="10"/>
+    <w:abstractNumId w:val="11"/>
   </w:num>
   <w:num w:numId="2">
-    <w:abstractNumId w:val="34"/>
+    <w:abstractNumId w:val="36"/>
   </w:num>
   <w:num w:numId="3">
-    <w:abstractNumId w:val="22"/>
+    <w:abstractNumId w:val="23"/>
   </w:num>
   <w:num w:numId="4">
+    <w:abstractNumId w:val="21"/>
+  </w:num>
+  <w:num w:numId="5">
     <w:abstractNumId w:val="20"/>
   </w:num>
-  <w:num w:numId="5">
-    <w:abstractNumId w:val="19"/>
-  </w:num>
   <w:num w:numId="6">
-    <w:abstractNumId w:val="11"/>
+    <w:abstractNumId w:val="12"/>
   </w:num>
   <w:num w:numId="7">
     <w:abstractNumId w:val="6"/>
   </w:num>
   <w:num w:numId="8">
-    <w:abstractNumId w:val="41"/>
+    <w:abstractNumId w:val="44"/>
   </w:num>
   <w:num w:numId="9">
     <w:abstractNumId w:val="0"/>
@@ -7796,37 +10540,37 @@
     <w:abstractNumId w:val="8"/>
   </w:num>
   <w:num w:numId="11">
-    <w:abstractNumId w:val="15"/>
+    <w:abstractNumId w:val="16"/>
   </w:num>
   <w:num w:numId="12">
-    <w:abstractNumId w:val="24"/>
+    <w:abstractNumId w:val="25"/>
   </w:num>
   <w:num w:numId="13">
-    <w:abstractNumId w:val="31"/>
+    <w:abstractNumId w:val="33"/>
   </w:num>
   <w:num w:numId="14">
     <w:abstractNumId w:val="7"/>
   </w:num>
   <w:num w:numId="15">
+    <w:abstractNumId w:val="43"/>
+  </w:num>
+  <w:num w:numId="16">
+    <w:abstractNumId w:val="41"/>
+  </w:num>
+  <w:num w:numId="17">
     <w:abstractNumId w:val="40"/>
   </w:num>
-  <w:num w:numId="16">
-    <w:abstractNumId w:val="38"/>
-  </w:num>
-  <w:num w:numId="17">
-    <w:abstractNumId w:val="37"/>
-  </w:num>
   <w:num w:numId="18">
-    <w:abstractNumId w:val="39"/>
+    <w:abstractNumId w:val="42"/>
   </w:num>
   <w:num w:numId="19">
-    <w:abstractNumId w:val="23"/>
+    <w:abstractNumId w:val="24"/>
   </w:num>
   <w:num w:numId="20">
     <w:abstractNumId w:val="2"/>
   </w:num>
   <w:num w:numId="21">
-    <w:abstractNumId w:val="18"/>
+    <w:abstractNumId w:val="19"/>
   </w:num>
   <w:num w:numId="22">
     <w:abstractNumId w:val="3"/>
@@ -7835,61 +10579,70 @@
     <w:abstractNumId w:val="5"/>
   </w:num>
   <w:num w:numId="24">
-    <w:abstractNumId w:val="13"/>
+    <w:abstractNumId w:val="14"/>
   </w:num>
   <w:num w:numId="25">
-    <w:abstractNumId w:val="21"/>
+    <w:abstractNumId w:val="22"/>
   </w:num>
   <w:num w:numId="26">
     <w:abstractNumId w:val="1"/>
   </w:num>
   <w:num w:numId="27">
-    <w:abstractNumId w:val="32"/>
+    <w:abstractNumId w:val="34"/>
   </w:num>
   <w:num w:numId="28">
-    <w:abstractNumId w:val="27"/>
+    <w:abstractNumId w:val="28"/>
   </w:num>
   <w:num w:numId="29">
     <w:abstractNumId w:val="4"/>
   </w:num>
   <w:num w:numId="30">
+    <w:abstractNumId w:val="18"/>
+  </w:num>
+  <w:num w:numId="31">
+    <w:abstractNumId w:val="13"/>
+  </w:num>
+  <w:num w:numId="32">
+    <w:abstractNumId w:val="37"/>
+  </w:num>
+  <w:num w:numId="33">
+    <w:abstractNumId w:val="35"/>
+  </w:num>
+  <w:num w:numId="34">
+    <w:abstractNumId w:val="29"/>
+  </w:num>
+  <w:num w:numId="35">
+    <w:abstractNumId w:val="31"/>
+  </w:num>
+  <w:num w:numId="36">
+    <w:abstractNumId w:val="38"/>
+  </w:num>
+  <w:num w:numId="37">
+    <w:abstractNumId w:val="26"/>
+  </w:num>
+  <w:num w:numId="38">
+    <w:abstractNumId w:val="10"/>
+  </w:num>
+  <w:num w:numId="39">
+    <w:abstractNumId w:val="27"/>
+  </w:num>
+  <w:num w:numId="40">
+    <w:abstractNumId w:val="15"/>
+  </w:num>
+  <w:num w:numId="41">
     <w:abstractNumId w:val="17"/>
   </w:num>
-  <w:num w:numId="31">
-    <w:abstractNumId w:val="12"/>
-  </w:num>
-  <w:num w:numId="32">
-    <w:abstractNumId w:val="35"/>
-  </w:num>
-  <w:num w:numId="33">
-    <w:abstractNumId w:val="33"/>
-  </w:num>
-  <w:num w:numId="34">
-    <w:abstractNumId w:val="28"/>
-  </w:num>
-  <w:num w:numId="35">
+  <w:num w:numId="42">
     <w:abstractNumId w:val="30"/>
   </w:num>
-  <w:num w:numId="36">
-    <w:abstractNumId w:val="36"/>
-  </w:num>
-  <w:num w:numId="37">
-    <w:abstractNumId w:val="25"/>
-  </w:num>
-  <w:num w:numId="38">
+  <w:num w:numId="43">
     <w:abstractNumId w:val="9"/>
   </w:num>
-  <w:num w:numId="39">
-    <w:abstractNumId w:val="26"/>
+  <w:num w:numId="44">
+    <w:abstractNumId w:val="32"/>
   </w:num>
-  <w:num w:numId="40">
-    <w:abstractNumId w:val="14"/>
-  </w:num>
-  <w:num w:numId="41">
-    <w:abstractNumId w:val="16"/>
-  </w:num>
-  <w:num w:numId="42">
-    <w:abstractNumId w:val="29"/>
+  <w:num w:numId="45">
+    <w:abstractNumId w:val="39"/>
   </w:num>
 </w:numbering>
 </file>

</xml_diff>